<commit_message>
V2.5 - updates from code review
</commit_message>
<xml_diff>
--- a/SoftwareReviewReport_2015-02-20.docx
+++ b/SoftwareReviewReport_2015-02-20.docx
@@ -39,8 +39,6 @@
         </w:rPr>
         <w:t>Vapotherm</w:t>
       </w:r>
-      <w:bookmarkStart w:id="4" w:name="_GoBack"/>
-      <w:bookmarkEnd w:id="4"/>
       <w:proofErr w:type="spellEnd"/>
       <w:r>
         <w:rPr>
@@ -475,7 +473,7 @@
     <w:p>
       <w:pPr>
         <w:numPr>
-          <w:ins w:id="5" w:author="imass" w:date="2004-07-09T08:58:00Z"/>
+          <w:ins w:id="4" w:author="imass" w:date="2004-07-09T08:58:00Z"/>
         </w:numPr>
         <w:spacing w:before="480" w:after="120"/>
         <w:rPr>
@@ -521,13 +519,13 @@
         <w:tblLook w:val="04A0" w:firstRow="1" w:lastRow="0" w:firstColumn="1" w:lastColumn="0" w:noHBand="0" w:noVBand="1"/>
       </w:tblPr>
       <w:tblGrid>
-        <w:gridCol w:w="5040"/>
-        <w:gridCol w:w="3870"/>
+        <w:gridCol w:w="2610"/>
+        <w:gridCol w:w="1440"/>
       </w:tblGrid>
       <w:tr>
         <w:tc>
           <w:tcPr>
-            <w:tcW w:w="5040" w:type="dxa"/>
+            <w:tcW w:w="2610" w:type="dxa"/>
             <w:shd w:val="clear" w:color="auto" w:fill="BFBFBF"/>
           </w:tcPr>
           <w:p>
@@ -549,7 +547,7 @@
         </w:tc>
         <w:tc>
           <w:tcPr>
-            <w:tcW w:w="3870" w:type="dxa"/>
+            <w:tcW w:w="1440" w:type="dxa"/>
             <w:shd w:val="clear" w:color="auto" w:fill="BFBFBF"/>
           </w:tcPr>
           <w:p>
@@ -573,7 +571,7 @@
       <w:tr>
         <w:tc>
           <w:tcPr>
-            <w:tcW w:w="5040" w:type="dxa"/>
+            <w:tcW w:w="2610" w:type="dxa"/>
           </w:tcPr>
           <w:p>
             <w:pPr>
@@ -598,7 +596,7 @@
         </w:tc>
         <w:tc>
           <w:tcPr>
-            <w:tcW w:w="3870" w:type="dxa"/>
+            <w:tcW w:w="1440" w:type="dxa"/>
           </w:tcPr>
           <w:p>
             <w:pPr>
@@ -621,7 +619,7 @@
       <w:tr>
         <w:tc>
           <w:tcPr>
-            <w:tcW w:w="5040" w:type="dxa"/>
+            <w:tcW w:w="2610" w:type="dxa"/>
           </w:tcPr>
           <w:p>
             <w:pPr>
@@ -648,7 +646,7 @@
         </w:tc>
         <w:tc>
           <w:tcPr>
-            <w:tcW w:w="3870" w:type="dxa"/>
+            <w:tcW w:w="1440" w:type="dxa"/>
           </w:tcPr>
           <w:p>
             <w:pPr>
@@ -671,7 +669,7 @@
       <w:tr>
         <w:tc>
           <w:tcPr>
-            <w:tcW w:w="5040" w:type="dxa"/>
+            <w:tcW w:w="2610" w:type="dxa"/>
           </w:tcPr>
           <w:p>
             <w:pPr>
@@ -696,7 +694,7 @@
         </w:tc>
         <w:tc>
           <w:tcPr>
-            <w:tcW w:w="3870" w:type="dxa"/>
+            <w:tcW w:w="1440" w:type="dxa"/>
           </w:tcPr>
           <w:p>
             <w:pPr>
@@ -719,7 +717,7 @@
       <w:tr>
         <w:tc>
           <w:tcPr>
-            <w:tcW w:w="5040" w:type="dxa"/>
+            <w:tcW w:w="2610" w:type="dxa"/>
           </w:tcPr>
           <w:p>
             <w:pPr>
@@ -746,7 +744,7 @@
         </w:tc>
         <w:tc>
           <w:tcPr>
-            <w:tcW w:w="3870" w:type="dxa"/>
+            <w:tcW w:w="1440" w:type="dxa"/>
           </w:tcPr>
           <w:p>
             <w:pPr>
@@ -769,7 +767,7 @@
       <w:tr>
         <w:tc>
           <w:tcPr>
-            <w:tcW w:w="5040" w:type="dxa"/>
+            <w:tcW w:w="2610" w:type="dxa"/>
           </w:tcPr>
           <w:p>
             <w:pPr>
@@ -794,7 +792,7 @@
         </w:tc>
         <w:tc>
           <w:tcPr>
-            <w:tcW w:w="3870" w:type="dxa"/>
+            <w:tcW w:w="1440" w:type="dxa"/>
           </w:tcPr>
           <w:p>
             <w:pPr>
@@ -817,7 +815,7 @@
       <w:tr>
         <w:tc>
           <w:tcPr>
-            <w:tcW w:w="5040" w:type="dxa"/>
+            <w:tcW w:w="2610" w:type="dxa"/>
           </w:tcPr>
           <w:p>
             <w:pPr>
@@ -842,7 +840,7 @@
         </w:tc>
         <w:tc>
           <w:tcPr>
-            <w:tcW w:w="3870" w:type="dxa"/>
+            <w:tcW w:w="1440" w:type="dxa"/>
           </w:tcPr>
           <w:p>
             <w:pPr>
@@ -865,7 +863,7 @@
       <w:tr>
         <w:tc>
           <w:tcPr>
-            <w:tcW w:w="5040" w:type="dxa"/>
+            <w:tcW w:w="2610" w:type="dxa"/>
           </w:tcPr>
           <w:p>
             <w:pPr>
@@ -892,7 +890,7 @@
         </w:tc>
         <w:tc>
           <w:tcPr>
-            <w:tcW w:w="3870" w:type="dxa"/>
+            <w:tcW w:w="1440" w:type="dxa"/>
           </w:tcPr>
           <w:p>
             <w:pPr>
@@ -915,7 +913,7 @@
       <w:tr>
         <w:tc>
           <w:tcPr>
-            <w:tcW w:w="5040" w:type="dxa"/>
+            <w:tcW w:w="2610" w:type="dxa"/>
           </w:tcPr>
           <w:p>
             <w:pPr>
@@ -940,7 +938,7 @@
         </w:tc>
         <w:tc>
           <w:tcPr>
-            <w:tcW w:w="3870" w:type="dxa"/>
+            <w:tcW w:w="1440" w:type="dxa"/>
           </w:tcPr>
           <w:p>
             <w:pPr>
@@ -963,7 +961,7 @@
       <w:tr>
         <w:tc>
           <w:tcPr>
-            <w:tcW w:w="5040" w:type="dxa"/>
+            <w:tcW w:w="2610" w:type="dxa"/>
           </w:tcPr>
           <w:p>
             <w:pPr>
@@ -990,7 +988,7 @@
         </w:tc>
         <w:tc>
           <w:tcPr>
-            <w:tcW w:w="3870" w:type="dxa"/>
+            <w:tcW w:w="1440" w:type="dxa"/>
           </w:tcPr>
           <w:p>
             <w:pPr>
@@ -1013,7 +1011,7 @@
       <w:tr>
         <w:tc>
           <w:tcPr>
-            <w:tcW w:w="5040" w:type="dxa"/>
+            <w:tcW w:w="2610" w:type="dxa"/>
           </w:tcPr>
           <w:p>
             <w:pPr>
@@ -1029,7 +1027,7 @@
         </w:tc>
         <w:tc>
           <w:tcPr>
-            <w:tcW w:w="3870" w:type="dxa"/>
+            <w:tcW w:w="1440" w:type="dxa"/>
           </w:tcPr>
           <w:p>
             <w:pPr>
@@ -1077,7 +1075,7 @@
     </w:p>
     <w:tbl>
       <w:tblPr>
-        <w:tblW w:w="10620" w:type="dxa"/>
+        <w:tblW w:w="9720" w:type="dxa"/>
         <w:tblInd w:w="108" w:type="dxa"/>
         <w:tblBorders>
           <w:top w:val="single" w:sz="6" w:space="0" w:color="auto"/>
@@ -1093,10 +1091,9 @@
       <w:tblGrid>
         <w:gridCol w:w="540"/>
         <w:gridCol w:w="4500"/>
-        <w:gridCol w:w="2340"/>
-        <w:gridCol w:w="1080"/>
+        <w:gridCol w:w="2790"/>
         <w:gridCol w:w="900"/>
-        <w:gridCol w:w="1260"/>
+        <w:gridCol w:w="990"/>
       </w:tblGrid>
       <w:tr>
         <w:tc>
@@ -1147,7 +1144,7 @@
         </w:tc>
         <w:tc>
           <w:tcPr>
-            <w:tcW w:w="2340" w:type="dxa"/>
+            <w:tcW w:w="2790" w:type="dxa"/>
             <w:shd w:val="clear" w:color="auto" w:fill="C0C0C0"/>
             <w:vAlign w:val="bottom"/>
           </w:tcPr>
@@ -1164,36 +1161,7 @@
               <w:rPr>
                 <w:b/>
               </w:rPr>
-              <w:t>Action</w:t>
-            </w:r>
-            <w:r>
-              <w:rPr>
-                <w:b/>
-              </w:rPr>
-              <w:t>s</w:t>
-            </w:r>
-          </w:p>
-        </w:tc>
-        <w:tc>
-          <w:tcPr>
-            <w:tcW w:w="1080" w:type="dxa"/>
-            <w:shd w:val="clear" w:color="auto" w:fill="C0C0C0"/>
-            <w:vAlign w:val="bottom"/>
-          </w:tcPr>
-          <w:p>
-            <w:pPr>
-              <w:pStyle w:val="BodyText"/>
-              <w:ind w:left="0"/>
-              <w:jc w:val="center"/>
-              <w:rPr>
-                <w:b/>
-              </w:rPr>
-            </w:pPr>
-            <w:r>
-              <w:rPr>
-                <w:b/>
-              </w:rPr>
-              <w:t>Resp. Person</w:t>
+              <w:t>Actions</w:t>
             </w:r>
           </w:p>
         </w:tc>
@@ -1216,13 +1184,13 @@
               <w:rPr>
                 <w:b/>
               </w:rPr>
-              <w:t>Target Date</w:t>
-            </w:r>
-          </w:p>
-        </w:tc>
-        <w:tc>
-          <w:tcPr>
-            <w:tcW w:w="1260" w:type="dxa"/>
+              <w:t>Resp. Person</w:t>
+            </w:r>
+          </w:p>
+        </w:tc>
+        <w:tc>
+          <w:tcPr>
+            <w:tcW w:w="990" w:type="dxa"/>
             <w:shd w:val="clear" w:color="auto" w:fill="C0C0C0"/>
           </w:tcPr>
           <w:p>
@@ -1293,27 +1261,153 @@
                 <w:szCs w:val="18"/>
               </w:rPr>
             </w:pPr>
-          </w:p>
-        </w:tc>
-        <w:tc>
-          <w:tcPr>
-            <w:tcW w:w="2340" w:type="dxa"/>
-          </w:tcPr>
-          <w:p>
-            <w:pPr>
-              <w:pStyle w:val="BodyText"/>
-              <w:spacing w:before="60" w:after="60"/>
-              <w:ind w:left="0"/>
-              <w:rPr>
-                <w:sz w:val="18"/>
-                <w:szCs w:val="18"/>
-              </w:rPr>
-            </w:pPr>
-          </w:p>
-        </w:tc>
-        <w:tc>
-          <w:tcPr>
-            <w:tcW w:w="1080" w:type="dxa"/>
+            <w:r>
+              <w:rPr>
+                <w:sz w:val="18"/>
+                <w:szCs w:val="18"/>
+              </w:rPr>
+              <w:t xml:space="preserve">The lack of </w:t>
+            </w:r>
+            <w:proofErr w:type="spellStart"/>
+            <w:r>
+              <w:rPr>
+                <w:sz w:val="18"/>
+                <w:szCs w:val="18"/>
+              </w:rPr>
+              <w:t>typedefs</w:t>
+            </w:r>
+            <w:proofErr w:type="spellEnd"/>
+            <w:r>
+              <w:rPr>
+                <w:sz w:val="18"/>
+                <w:szCs w:val="18"/>
+              </w:rPr>
+              <w:t xml:space="preserve"> on </w:t>
+            </w:r>
+            <w:proofErr w:type="spellStart"/>
+            <w:r>
+              <w:rPr>
+                <w:sz w:val="18"/>
+                <w:szCs w:val="18"/>
+              </w:rPr>
+              <w:t>enums</w:t>
+            </w:r>
+            <w:proofErr w:type="spellEnd"/>
+            <w:r>
+              <w:rPr>
+                <w:sz w:val="18"/>
+                <w:szCs w:val="18"/>
+              </w:rPr>
+              <w:t xml:space="preserve"> was questioned.  The name of the </w:t>
+            </w:r>
+            <w:proofErr w:type="spellStart"/>
+            <w:r>
+              <w:rPr>
+                <w:sz w:val="18"/>
+                <w:szCs w:val="18"/>
+              </w:rPr>
+              <w:t>typedef</w:t>
+            </w:r>
+            <w:proofErr w:type="spellEnd"/>
+            <w:r>
+              <w:rPr>
+                <w:sz w:val="18"/>
+                <w:szCs w:val="18"/>
+              </w:rPr>
+              <w:t xml:space="preserve"> was “</w:t>
+            </w:r>
+            <w:proofErr w:type="spellStart"/>
+            <w:r>
+              <w:rPr>
+                <w:sz w:val="18"/>
+                <w:szCs w:val="18"/>
+              </w:rPr>
+              <w:t>name_t</w:t>
+            </w:r>
+            <w:proofErr w:type="spellEnd"/>
+            <w:r>
+              <w:rPr>
+                <w:sz w:val="18"/>
+                <w:szCs w:val="18"/>
+              </w:rPr>
+              <w:t>” vs. “</w:t>
+            </w:r>
+            <w:proofErr w:type="spellStart"/>
+            <w:r>
+              <w:rPr>
+                <w:sz w:val="18"/>
+                <w:szCs w:val="18"/>
+              </w:rPr>
+              <w:t>name_e</w:t>
+            </w:r>
+            <w:proofErr w:type="spellEnd"/>
+            <w:r>
+              <w:rPr>
+                <w:sz w:val="18"/>
+                <w:szCs w:val="18"/>
+              </w:rPr>
+              <w:t xml:space="preserve">” with a </w:t>
+            </w:r>
+            <w:proofErr w:type="spellStart"/>
+            <w:r>
+              <w:rPr>
+                <w:sz w:val="18"/>
+                <w:szCs w:val="18"/>
+              </w:rPr>
+              <w:t>typedef</w:t>
+            </w:r>
+            <w:proofErr w:type="spellEnd"/>
+            <w:r>
+              <w:rPr>
+                <w:sz w:val="18"/>
+                <w:szCs w:val="18"/>
+              </w:rPr>
+              <w:t xml:space="preserve"> of “</w:t>
+            </w:r>
+            <w:proofErr w:type="spellStart"/>
+            <w:r>
+              <w:rPr>
+                <w:sz w:val="18"/>
+                <w:szCs w:val="18"/>
+              </w:rPr>
+              <w:t>name_t</w:t>
+            </w:r>
+            <w:proofErr w:type="spellEnd"/>
+            <w:r>
+              <w:rPr>
+                <w:sz w:val="18"/>
+                <w:szCs w:val="18"/>
+              </w:rPr>
+              <w:t>”.</w:t>
+            </w:r>
+          </w:p>
+        </w:tc>
+        <w:tc>
+          <w:tcPr>
+            <w:tcW w:w="2790" w:type="dxa"/>
+          </w:tcPr>
+          <w:p>
+            <w:pPr>
+              <w:pStyle w:val="BodyText"/>
+              <w:spacing w:before="60" w:after="60"/>
+              <w:ind w:left="0"/>
+              <w:rPr>
+                <w:sz w:val="18"/>
+                <w:szCs w:val="18"/>
+              </w:rPr>
+            </w:pPr>
+            <w:r>
+              <w:rPr>
+                <w:sz w:val="18"/>
+                <w:szCs w:val="18"/>
+              </w:rPr>
+              <w:t>none</w:t>
+            </w:r>
+          </w:p>
+        </w:tc>
+        <w:tc>
+          <w:tcPr>
+            <w:tcW w:w="900" w:type="dxa"/>
           </w:tcPr>
           <w:p>
             <w:pPr>
@@ -1337,36 +1431,26 @@
         </w:tc>
         <w:tc>
           <w:tcPr>
-            <w:tcW w:w="900" w:type="dxa"/>
-          </w:tcPr>
-          <w:p>
-            <w:pPr>
-              <w:pStyle w:val="BodyText"/>
-              <w:spacing w:before="60" w:after="60"/>
-              <w:ind w:left="0"/>
-              <w:jc w:val="center"/>
-              <w:rPr>
-                <w:sz w:val="18"/>
-                <w:szCs w:val="18"/>
-              </w:rPr>
-            </w:pPr>
-          </w:p>
-        </w:tc>
-        <w:tc>
-          <w:tcPr>
-            <w:tcW w:w="1260" w:type="dxa"/>
-          </w:tcPr>
-          <w:p>
-            <w:pPr>
-              <w:pStyle w:val="BodyText"/>
-              <w:spacing w:before="60" w:after="60"/>
-              <w:ind w:left="0"/>
-              <w:jc w:val="center"/>
-              <w:rPr>
-                <w:sz w:val="18"/>
-                <w:szCs w:val="18"/>
-              </w:rPr>
-            </w:pPr>
+            <w:tcW w:w="990" w:type="dxa"/>
+          </w:tcPr>
+          <w:p>
+            <w:pPr>
+              <w:pStyle w:val="BodyText"/>
+              <w:spacing w:before="60" w:after="60"/>
+              <w:ind w:left="0"/>
+              <w:jc w:val="center"/>
+              <w:rPr>
+                <w:sz w:val="18"/>
+                <w:szCs w:val="18"/>
+              </w:rPr>
+            </w:pPr>
+            <w:r>
+              <w:rPr>
+                <w:sz w:val="18"/>
+                <w:szCs w:val="18"/>
+              </w:rPr>
+              <w:t>NA</w:t>
+            </w:r>
           </w:p>
         </w:tc>
       </w:tr>
@@ -1410,27 +1494,73 @@
                 <w:szCs w:val="18"/>
               </w:rPr>
             </w:pPr>
-          </w:p>
-        </w:tc>
-        <w:tc>
-          <w:tcPr>
-            <w:tcW w:w="2340" w:type="dxa"/>
-          </w:tcPr>
-          <w:p>
-            <w:pPr>
-              <w:pStyle w:val="BodyText"/>
-              <w:spacing w:before="60" w:after="60"/>
-              <w:ind w:left="0"/>
-              <w:rPr>
-                <w:sz w:val="18"/>
-                <w:szCs w:val="18"/>
-              </w:rPr>
-            </w:pPr>
-          </w:p>
-        </w:tc>
-        <w:tc>
-          <w:tcPr>
-            <w:tcW w:w="1080" w:type="dxa"/>
+            <w:r>
+              <w:rPr>
+                <w:sz w:val="18"/>
+                <w:szCs w:val="18"/>
+              </w:rPr>
+              <w:t xml:space="preserve">The argument for the script commands (in </w:t>
+            </w:r>
+            <w:proofErr w:type="spellStart"/>
+            <w:r>
+              <w:rPr>
+                <w:sz w:val="18"/>
+                <w:szCs w:val="18"/>
+              </w:rPr>
+              <w:t>Command.h</w:t>
+            </w:r>
+            <w:proofErr w:type="spellEnd"/>
+            <w:r>
+              <w:rPr>
+                <w:sz w:val="18"/>
+                <w:szCs w:val="18"/>
+              </w:rPr>
+              <w:t xml:space="preserve">) should be defined as a separate structure per command, with a union in the </w:t>
+            </w:r>
+            <w:proofErr w:type="spellStart"/>
+            <w:r>
+              <w:rPr>
+                <w:sz w:val="18"/>
+                <w:szCs w:val="18"/>
+              </w:rPr>
+              <w:t>CCommand</w:t>
+            </w:r>
+            <w:proofErr w:type="spellEnd"/>
+            <w:r>
+              <w:rPr>
+                <w:sz w:val="18"/>
+                <w:szCs w:val="18"/>
+              </w:rPr>
+              <w:t xml:space="preserve"> class.</w:t>
+            </w:r>
+          </w:p>
+        </w:tc>
+        <w:tc>
+          <w:tcPr>
+            <w:tcW w:w="2790" w:type="dxa"/>
+          </w:tcPr>
+          <w:p>
+            <w:pPr>
+              <w:pStyle w:val="BodyText"/>
+              <w:spacing w:before="60" w:after="60"/>
+              <w:ind w:left="0"/>
+              <w:rPr>
+                <w:sz w:val="18"/>
+                <w:szCs w:val="18"/>
+              </w:rPr>
+            </w:pPr>
+            <w:r>
+              <w:rPr>
+                <w:sz w:val="18"/>
+                <w:szCs w:val="18"/>
+              </w:rPr>
+              <w:t>None at this time – will be considered if a redesign were to be done.</w:t>
+            </w:r>
+          </w:p>
+        </w:tc>
+        <w:tc>
+          <w:tcPr>
+            <w:tcW w:w="900" w:type="dxa"/>
           </w:tcPr>
           <w:p>
             <w:pPr>
@@ -1454,36 +1584,26 @@
         </w:tc>
         <w:tc>
           <w:tcPr>
-            <w:tcW w:w="900" w:type="dxa"/>
-          </w:tcPr>
-          <w:p>
-            <w:pPr>
-              <w:pStyle w:val="BodyText"/>
-              <w:spacing w:before="60" w:after="60"/>
-              <w:ind w:left="0"/>
-              <w:jc w:val="center"/>
-              <w:rPr>
-                <w:sz w:val="18"/>
-                <w:szCs w:val="18"/>
-              </w:rPr>
-            </w:pPr>
-          </w:p>
-        </w:tc>
-        <w:tc>
-          <w:tcPr>
-            <w:tcW w:w="1260" w:type="dxa"/>
-          </w:tcPr>
-          <w:p>
-            <w:pPr>
-              <w:pStyle w:val="BodyText"/>
-              <w:spacing w:before="60" w:after="60"/>
-              <w:ind w:left="0"/>
-              <w:jc w:val="center"/>
-              <w:rPr>
-                <w:sz w:val="18"/>
-                <w:szCs w:val="18"/>
-              </w:rPr>
-            </w:pPr>
+            <w:tcW w:w="990" w:type="dxa"/>
+          </w:tcPr>
+          <w:p>
+            <w:pPr>
+              <w:pStyle w:val="BodyText"/>
+              <w:spacing w:before="60" w:after="60"/>
+              <w:ind w:left="0"/>
+              <w:jc w:val="center"/>
+              <w:rPr>
+                <w:sz w:val="18"/>
+                <w:szCs w:val="18"/>
+              </w:rPr>
+            </w:pPr>
+            <w:r>
+              <w:rPr>
+                <w:sz w:val="18"/>
+                <w:szCs w:val="18"/>
+              </w:rPr>
+              <w:t>NA</w:t>
+            </w:r>
           </w:p>
         </w:tc>
       </w:tr>
@@ -1527,27 +1647,66 @@
                 <w:szCs w:val="18"/>
               </w:rPr>
             </w:pPr>
-          </w:p>
-        </w:tc>
-        <w:tc>
-          <w:tcPr>
-            <w:tcW w:w="2340" w:type="dxa"/>
-          </w:tcPr>
-          <w:p>
-            <w:pPr>
-              <w:pStyle w:val="BodyText"/>
-              <w:spacing w:before="60" w:after="60"/>
-              <w:ind w:left="0"/>
-              <w:rPr>
-                <w:sz w:val="18"/>
-                <w:szCs w:val="18"/>
-              </w:rPr>
-            </w:pPr>
-          </w:p>
-        </w:tc>
-        <w:tc>
-          <w:tcPr>
-            <w:tcW w:w="1080" w:type="dxa"/>
+            <w:r>
+              <w:rPr>
+                <w:sz w:val="18"/>
+                <w:szCs w:val="18"/>
+              </w:rPr>
+              <w:t xml:space="preserve">The command parsing is case sensitive.  While </w:t>
+            </w:r>
+            <w:proofErr w:type="spellStart"/>
+            <w:r>
+              <w:rPr>
+                <w:sz w:val="18"/>
+                <w:szCs w:val="18"/>
+              </w:rPr>
+              <w:t>tthis</w:t>
+            </w:r>
+            <w:proofErr w:type="spellEnd"/>
+            <w:r>
+              <w:rPr>
+                <w:sz w:val="18"/>
+                <w:szCs w:val="18"/>
+              </w:rPr>
+              <w:t xml:space="preserve"> was intentional, it may make sense to make the script </w:t>
+            </w:r>
+            <w:r>
+              <w:rPr>
+                <w:sz w:val="18"/>
+                <w:szCs w:val="18"/>
+              </w:rPr>
+              <w:lastRenderedPageBreak/>
+              <w:t>language case in-sensitive.</w:t>
+            </w:r>
+          </w:p>
+        </w:tc>
+        <w:tc>
+          <w:tcPr>
+            <w:tcW w:w="2790" w:type="dxa"/>
+          </w:tcPr>
+          <w:p>
+            <w:pPr>
+              <w:pStyle w:val="BodyText"/>
+              <w:spacing w:before="60" w:after="60"/>
+              <w:ind w:left="0"/>
+              <w:rPr>
+                <w:sz w:val="18"/>
+                <w:szCs w:val="18"/>
+              </w:rPr>
+            </w:pPr>
+            <w:r>
+              <w:rPr>
+                <w:sz w:val="18"/>
+                <w:szCs w:val="18"/>
+              </w:rPr>
+              <w:lastRenderedPageBreak/>
+              <w:t>None at this time</w:t>
+            </w:r>
+          </w:p>
+        </w:tc>
+        <w:tc>
+          <w:tcPr>
+            <w:tcW w:w="900" w:type="dxa"/>
           </w:tcPr>
           <w:p>
             <w:pPr>
@@ -1571,36 +1730,26 @@
         </w:tc>
         <w:tc>
           <w:tcPr>
-            <w:tcW w:w="900" w:type="dxa"/>
-          </w:tcPr>
-          <w:p>
-            <w:pPr>
-              <w:pStyle w:val="BodyText"/>
-              <w:spacing w:before="60" w:after="60"/>
-              <w:ind w:left="0"/>
-              <w:jc w:val="center"/>
-              <w:rPr>
-                <w:sz w:val="18"/>
-                <w:szCs w:val="18"/>
-              </w:rPr>
-            </w:pPr>
-          </w:p>
-        </w:tc>
-        <w:tc>
-          <w:tcPr>
-            <w:tcW w:w="1260" w:type="dxa"/>
-          </w:tcPr>
-          <w:p>
-            <w:pPr>
-              <w:pStyle w:val="BodyText"/>
-              <w:spacing w:before="60" w:after="60"/>
-              <w:ind w:left="0"/>
-              <w:jc w:val="center"/>
-              <w:rPr>
-                <w:sz w:val="18"/>
-                <w:szCs w:val="18"/>
-              </w:rPr>
-            </w:pPr>
+            <w:tcW w:w="990" w:type="dxa"/>
+          </w:tcPr>
+          <w:p>
+            <w:pPr>
+              <w:pStyle w:val="BodyText"/>
+              <w:spacing w:before="60" w:after="60"/>
+              <w:ind w:left="0"/>
+              <w:jc w:val="center"/>
+              <w:rPr>
+                <w:sz w:val="18"/>
+                <w:szCs w:val="18"/>
+              </w:rPr>
+            </w:pPr>
+            <w:r>
+              <w:rPr>
+                <w:sz w:val="18"/>
+                <w:szCs w:val="18"/>
+              </w:rPr>
+              <w:t>NA</w:t>
+            </w:r>
           </w:p>
         </w:tc>
       </w:tr>
@@ -1625,6 +1774,7 @@
                 <w:sz w:val="18"/>
                 <w:szCs w:val="18"/>
               </w:rPr>
+              <w:lastRenderedPageBreak/>
               <w:t>4</w:t>
             </w:r>
           </w:p>
@@ -1644,27 +1794,41 @@
                 <w:szCs w:val="18"/>
               </w:rPr>
             </w:pPr>
-          </w:p>
-        </w:tc>
-        <w:tc>
-          <w:tcPr>
-            <w:tcW w:w="2340" w:type="dxa"/>
-          </w:tcPr>
-          <w:p>
-            <w:pPr>
-              <w:pStyle w:val="BodyText"/>
-              <w:spacing w:before="60" w:after="60"/>
-              <w:ind w:left="0"/>
-              <w:rPr>
-                <w:sz w:val="18"/>
-                <w:szCs w:val="18"/>
-              </w:rPr>
-            </w:pPr>
-          </w:p>
-        </w:tc>
-        <w:tc>
-          <w:tcPr>
-            <w:tcW w:w="1080" w:type="dxa"/>
+            <w:r>
+              <w:rPr>
+                <w:sz w:val="18"/>
+                <w:szCs w:val="18"/>
+              </w:rPr>
+              <w:t>Standard script languages should be considered in any future redesign.</w:t>
+            </w:r>
+          </w:p>
+        </w:tc>
+        <w:tc>
+          <w:tcPr>
+            <w:tcW w:w="2790" w:type="dxa"/>
+          </w:tcPr>
+          <w:p>
+            <w:pPr>
+              <w:pStyle w:val="BodyText"/>
+              <w:spacing w:before="60" w:after="60"/>
+              <w:ind w:left="0"/>
+              <w:rPr>
+                <w:sz w:val="18"/>
+                <w:szCs w:val="18"/>
+              </w:rPr>
+            </w:pPr>
+            <w:r>
+              <w:rPr>
+                <w:sz w:val="18"/>
+                <w:szCs w:val="18"/>
+              </w:rPr>
+              <w:t>None at this time</w:t>
+            </w:r>
+          </w:p>
+        </w:tc>
+        <w:tc>
+          <w:tcPr>
+            <w:tcW w:w="900" w:type="dxa"/>
           </w:tcPr>
           <w:p>
             <w:pPr>
@@ -1688,36 +1852,26 @@
         </w:tc>
         <w:tc>
           <w:tcPr>
-            <w:tcW w:w="900" w:type="dxa"/>
-          </w:tcPr>
-          <w:p>
-            <w:pPr>
-              <w:pStyle w:val="BodyText"/>
-              <w:spacing w:before="60" w:after="60"/>
-              <w:ind w:left="0"/>
-              <w:jc w:val="center"/>
-              <w:rPr>
-                <w:sz w:val="18"/>
-                <w:szCs w:val="18"/>
-              </w:rPr>
-            </w:pPr>
-          </w:p>
-        </w:tc>
-        <w:tc>
-          <w:tcPr>
-            <w:tcW w:w="1260" w:type="dxa"/>
-          </w:tcPr>
-          <w:p>
-            <w:pPr>
-              <w:pStyle w:val="BodyText"/>
-              <w:spacing w:before="60" w:after="60"/>
-              <w:ind w:left="0"/>
-              <w:jc w:val="center"/>
-              <w:rPr>
-                <w:sz w:val="18"/>
-                <w:szCs w:val="18"/>
-              </w:rPr>
-            </w:pPr>
+            <w:tcW w:w="990" w:type="dxa"/>
+          </w:tcPr>
+          <w:p>
+            <w:pPr>
+              <w:pStyle w:val="BodyText"/>
+              <w:spacing w:before="60" w:after="60"/>
+              <w:ind w:left="0"/>
+              <w:jc w:val="center"/>
+              <w:rPr>
+                <w:sz w:val="18"/>
+                <w:szCs w:val="18"/>
+              </w:rPr>
+            </w:pPr>
+            <w:r>
+              <w:rPr>
+                <w:sz w:val="18"/>
+                <w:szCs w:val="18"/>
+              </w:rPr>
+              <w:t>NA</w:t>
+            </w:r>
           </w:p>
         </w:tc>
       </w:tr>
@@ -1761,27 +1915,41 @@
                 <w:szCs w:val="18"/>
               </w:rPr>
             </w:pPr>
-          </w:p>
-        </w:tc>
-        <w:tc>
-          <w:tcPr>
-            <w:tcW w:w="2340" w:type="dxa"/>
-          </w:tcPr>
-          <w:p>
-            <w:pPr>
-              <w:pStyle w:val="BodyText"/>
-              <w:spacing w:before="60" w:after="60"/>
-              <w:ind w:left="0"/>
-              <w:rPr>
-                <w:sz w:val="18"/>
-                <w:szCs w:val="18"/>
-              </w:rPr>
-            </w:pPr>
-          </w:p>
-        </w:tc>
-        <w:tc>
-          <w:tcPr>
-            <w:tcW w:w="1080" w:type="dxa"/>
+            <w:r>
+              <w:rPr>
+                <w:sz w:val="18"/>
+                <w:szCs w:val="18"/>
+              </w:rPr>
+              <w:t>The module mainwindow.cpp is quite large and should be broken up.  In particular, the functions that are independent of the user interface should be moved.</w:t>
+            </w:r>
+          </w:p>
+        </w:tc>
+        <w:tc>
+          <w:tcPr>
+            <w:tcW w:w="2790" w:type="dxa"/>
+          </w:tcPr>
+          <w:p>
+            <w:pPr>
+              <w:pStyle w:val="BodyText"/>
+              <w:spacing w:before="60" w:after="60"/>
+              <w:ind w:left="0"/>
+              <w:rPr>
+                <w:sz w:val="18"/>
+                <w:szCs w:val="18"/>
+              </w:rPr>
+            </w:pPr>
+            <w:r>
+              <w:rPr>
+                <w:sz w:val="18"/>
+                <w:szCs w:val="18"/>
+              </w:rPr>
+              <w:t>None at this time</w:t>
+            </w:r>
+          </w:p>
+        </w:tc>
+        <w:tc>
+          <w:tcPr>
+            <w:tcW w:w="900" w:type="dxa"/>
           </w:tcPr>
           <w:p>
             <w:pPr>
@@ -1805,36 +1973,26 @@
         </w:tc>
         <w:tc>
           <w:tcPr>
-            <w:tcW w:w="900" w:type="dxa"/>
-          </w:tcPr>
-          <w:p>
-            <w:pPr>
-              <w:pStyle w:val="BodyText"/>
-              <w:spacing w:before="60" w:after="60"/>
-              <w:ind w:left="0"/>
-              <w:jc w:val="center"/>
-              <w:rPr>
-                <w:sz w:val="18"/>
-                <w:szCs w:val="18"/>
-              </w:rPr>
-            </w:pPr>
-          </w:p>
-        </w:tc>
-        <w:tc>
-          <w:tcPr>
-            <w:tcW w:w="1260" w:type="dxa"/>
-          </w:tcPr>
-          <w:p>
-            <w:pPr>
-              <w:pStyle w:val="BodyText"/>
-              <w:spacing w:before="60" w:after="60"/>
-              <w:ind w:left="0"/>
-              <w:jc w:val="center"/>
-              <w:rPr>
-                <w:sz w:val="18"/>
-                <w:szCs w:val="18"/>
-              </w:rPr>
-            </w:pPr>
+            <w:tcW w:w="990" w:type="dxa"/>
+          </w:tcPr>
+          <w:p>
+            <w:pPr>
+              <w:pStyle w:val="BodyText"/>
+              <w:spacing w:before="60" w:after="60"/>
+              <w:ind w:left="0"/>
+              <w:jc w:val="center"/>
+              <w:rPr>
+                <w:sz w:val="18"/>
+                <w:szCs w:val="18"/>
+              </w:rPr>
+            </w:pPr>
+            <w:r>
+              <w:rPr>
+                <w:sz w:val="18"/>
+                <w:szCs w:val="18"/>
+              </w:rPr>
+              <w:t>NA</w:t>
+            </w:r>
           </w:p>
         </w:tc>
       </w:tr>
@@ -1878,27 +2036,141 @@
                 <w:szCs w:val="18"/>
               </w:rPr>
             </w:pPr>
-          </w:p>
-        </w:tc>
-        <w:tc>
-          <w:tcPr>
-            <w:tcW w:w="2340" w:type="dxa"/>
-          </w:tcPr>
-          <w:p>
-            <w:pPr>
-              <w:pStyle w:val="BodyText"/>
-              <w:spacing w:before="60" w:after="60"/>
-              <w:ind w:left="0"/>
-              <w:rPr>
-                <w:sz w:val="18"/>
-                <w:szCs w:val="18"/>
-              </w:rPr>
-            </w:pPr>
-          </w:p>
-        </w:tc>
-        <w:tc>
-          <w:tcPr>
-            <w:tcW w:w="1080" w:type="dxa"/>
+            <w:r>
+              <w:rPr>
+                <w:sz w:val="18"/>
+                <w:szCs w:val="18"/>
+              </w:rPr>
+              <w:t xml:space="preserve">In </w:t>
+            </w:r>
+            <w:proofErr w:type="spellStart"/>
+            <w:r>
+              <w:rPr>
+                <w:sz w:val="18"/>
+                <w:szCs w:val="18"/>
+              </w:rPr>
+              <w:t>CTestScript</w:t>
+            </w:r>
+            <w:proofErr w:type="spellEnd"/>
+            <w:r>
+              <w:rPr>
+                <w:sz w:val="18"/>
+                <w:szCs w:val="18"/>
+              </w:rPr>
+              <w:t>::</w:t>
+            </w:r>
+            <w:proofErr w:type="spellStart"/>
+            <w:r>
+              <w:rPr>
+                <w:sz w:val="18"/>
+                <w:szCs w:val="18"/>
+              </w:rPr>
+              <w:t>readScriptFie</w:t>
+            </w:r>
+            <w:proofErr w:type="spellEnd"/>
+            <w:r>
+              <w:rPr>
+                <w:sz w:val="18"/>
+                <w:szCs w:val="18"/>
+              </w:rPr>
+              <w:t>() there is a dead line of code:</w:t>
+            </w:r>
+          </w:p>
+          <w:p>
+            <w:pPr>
+              <w:pStyle w:val="BodyText"/>
+              <w:spacing w:before="60" w:after="60"/>
+              <w:ind w:left="0"/>
+              <w:rPr>
+                <w:sz w:val="18"/>
+                <w:szCs w:val="18"/>
+              </w:rPr>
+            </w:pPr>
+            <w:r>
+              <w:rPr>
+                <w:sz w:val="18"/>
+                <w:szCs w:val="18"/>
+              </w:rPr>
+              <w:t xml:space="preserve">    </w:t>
+            </w:r>
+            <w:proofErr w:type="spellStart"/>
+            <w:r>
+              <w:rPr>
+                <w:sz w:val="18"/>
+                <w:szCs w:val="18"/>
+              </w:rPr>
+              <w:t>m_version</w:t>
+            </w:r>
+            <w:proofErr w:type="spellEnd"/>
+            <w:r>
+              <w:rPr>
+                <w:sz w:val="18"/>
+                <w:szCs w:val="18"/>
+              </w:rPr>
+              <w:t xml:space="preserve"> = “none”;</w:t>
+            </w:r>
+          </w:p>
+          <w:p>
+            <w:pPr>
+              <w:pStyle w:val="BodyText"/>
+              <w:spacing w:before="60" w:after="60"/>
+              <w:ind w:left="0"/>
+              <w:rPr>
+                <w:sz w:val="18"/>
+                <w:szCs w:val="18"/>
+              </w:rPr>
+            </w:pPr>
+            <w:r>
+              <w:rPr>
+                <w:sz w:val="18"/>
+                <w:szCs w:val="18"/>
+              </w:rPr>
+              <w:t xml:space="preserve"> </w:t>
+            </w:r>
+            <w:proofErr w:type="gramStart"/>
+            <w:r>
+              <w:rPr>
+                <w:sz w:val="18"/>
+                <w:szCs w:val="18"/>
+              </w:rPr>
+              <w:t>that</w:t>
+            </w:r>
+            <w:proofErr w:type="gramEnd"/>
+            <w:r>
+              <w:rPr>
+                <w:sz w:val="18"/>
+                <w:szCs w:val="18"/>
+              </w:rPr>
+              <w:t xml:space="preserve"> should be removed.</w:t>
+            </w:r>
+          </w:p>
+        </w:tc>
+        <w:tc>
+          <w:tcPr>
+            <w:tcW w:w="2790" w:type="dxa"/>
+          </w:tcPr>
+          <w:p>
+            <w:pPr>
+              <w:pStyle w:val="BodyText"/>
+              <w:spacing w:before="60" w:after="60"/>
+              <w:ind w:left="0"/>
+              <w:rPr>
+                <w:sz w:val="18"/>
+                <w:szCs w:val="18"/>
+              </w:rPr>
+            </w:pPr>
+            <w:r>
+              <w:rPr>
+                <w:sz w:val="18"/>
+                <w:szCs w:val="18"/>
+              </w:rPr>
+              <w:t>Removed the line</w:t>
+            </w:r>
+          </w:p>
+        </w:tc>
+        <w:tc>
+          <w:tcPr>
+            <w:tcW w:w="900" w:type="dxa"/>
           </w:tcPr>
           <w:p>
             <w:pPr>
@@ -1922,36 +2194,26 @@
         </w:tc>
         <w:tc>
           <w:tcPr>
-            <w:tcW w:w="900" w:type="dxa"/>
-          </w:tcPr>
-          <w:p>
-            <w:pPr>
-              <w:pStyle w:val="BodyText"/>
-              <w:spacing w:before="60" w:after="60"/>
-              <w:ind w:left="0"/>
-              <w:jc w:val="center"/>
-              <w:rPr>
-                <w:sz w:val="18"/>
-                <w:szCs w:val="18"/>
-              </w:rPr>
-            </w:pPr>
-          </w:p>
-        </w:tc>
-        <w:tc>
-          <w:tcPr>
-            <w:tcW w:w="1260" w:type="dxa"/>
-          </w:tcPr>
-          <w:p>
-            <w:pPr>
-              <w:pStyle w:val="BodyText"/>
-              <w:spacing w:before="60" w:after="60"/>
-              <w:ind w:left="0"/>
-              <w:jc w:val="center"/>
-              <w:rPr>
-                <w:sz w:val="18"/>
-                <w:szCs w:val="18"/>
-              </w:rPr>
-            </w:pPr>
+            <w:tcW w:w="990" w:type="dxa"/>
+          </w:tcPr>
+          <w:p>
+            <w:pPr>
+              <w:pStyle w:val="BodyText"/>
+              <w:spacing w:before="60" w:after="60"/>
+              <w:ind w:left="0"/>
+              <w:jc w:val="center"/>
+              <w:rPr>
+                <w:sz w:val="18"/>
+                <w:szCs w:val="18"/>
+              </w:rPr>
+            </w:pPr>
+            <w:r>
+              <w:rPr>
+                <w:sz w:val="18"/>
+                <w:szCs w:val="18"/>
+              </w:rPr>
+              <w:t>2/27/15</w:t>
+            </w:r>
           </w:p>
         </w:tc>
       </w:tr>
@@ -1976,7 +2238,6 @@
                 <w:sz w:val="18"/>
                 <w:szCs w:val="18"/>
               </w:rPr>
-              <w:lastRenderedPageBreak/>
               <w:t>7</w:t>
             </w:r>
           </w:p>
@@ -1996,27 +2257,75 @@
                 <w:szCs w:val="18"/>
               </w:rPr>
             </w:pPr>
-          </w:p>
-        </w:tc>
-        <w:tc>
-          <w:tcPr>
-            <w:tcW w:w="2340" w:type="dxa"/>
-          </w:tcPr>
-          <w:p>
-            <w:pPr>
-              <w:pStyle w:val="BodyText"/>
-              <w:spacing w:before="60" w:after="60"/>
-              <w:ind w:left="0"/>
-              <w:rPr>
-                <w:sz w:val="18"/>
-                <w:szCs w:val="18"/>
-              </w:rPr>
-            </w:pPr>
-          </w:p>
-        </w:tc>
-        <w:tc>
-          <w:tcPr>
-            <w:tcW w:w="1080" w:type="dxa"/>
+            <w:proofErr w:type="spellStart"/>
+            <w:r>
+              <w:rPr>
+                <w:sz w:val="18"/>
+                <w:szCs w:val="18"/>
+              </w:rPr>
+              <w:t>CTestScript</w:t>
+            </w:r>
+            <w:proofErr w:type="spellEnd"/>
+            <w:r>
+              <w:rPr>
+                <w:sz w:val="18"/>
+                <w:szCs w:val="18"/>
+              </w:rPr>
+              <w:t>::</w:t>
+            </w:r>
+            <w:proofErr w:type="spellStart"/>
+            <w:proofErr w:type="gramStart"/>
+            <w:r>
+              <w:rPr>
+                <w:sz w:val="18"/>
+                <w:szCs w:val="18"/>
+              </w:rPr>
+              <w:t>runTest</w:t>
+            </w:r>
+            <w:proofErr w:type="spellEnd"/>
+            <w:r>
+              <w:rPr>
+                <w:sz w:val="18"/>
+                <w:szCs w:val="18"/>
+              </w:rPr>
+              <w:t>(</w:t>
+            </w:r>
+            <w:proofErr w:type="gramEnd"/>
+            <w:r>
+              <w:rPr>
+                <w:sz w:val="18"/>
+                <w:szCs w:val="18"/>
+              </w:rPr>
+              <w:t>) would be cleaner if the code for each script command were separated as a separate function.</w:t>
+            </w:r>
+          </w:p>
+        </w:tc>
+        <w:tc>
+          <w:tcPr>
+            <w:tcW w:w="2790" w:type="dxa"/>
+          </w:tcPr>
+          <w:p>
+            <w:pPr>
+              <w:pStyle w:val="BodyText"/>
+              <w:spacing w:before="60" w:after="60"/>
+              <w:ind w:left="0"/>
+              <w:rPr>
+                <w:sz w:val="18"/>
+                <w:szCs w:val="18"/>
+              </w:rPr>
+            </w:pPr>
+            <w:r>
+              <w:rPr>
+                <w:sz w:val="18"/>
+                <w:szCs w:val="18"/>
+              </w:rPr>
+              <w:t>None at this time</w:t>
+            </w:r>
+          </w:p>
+        </w:tc>
+        <w:tc>
+          <w:tcPr>
+            <w:tcW w:w="900" w:type="dxa"/>
           </w:tcPr>
           <w:p>
             <w:pPr>
@@ -2040,36 +2349,26 @@
         </w:tc>
         <w:tc>
           <w:tcPr>
-            <w:tcW w:w="900" w:type="dxa"/>
-          </w:tcPr>
-          <w:p>
-            <w:pPr>
-              <w:pStyle w:val="BodyText"/>
-              <w:spacing w:before="60" w:after="60"/>
-              <w:ind w:left="0"/>
-              <w:jc w:val="center"/>
-              <w:rPr>
-                <w:sz w:val="18"/>
-                <w:szCs w:val="18"/>
-              </w:rPr>
-            </w:pPr>
-          </w:p>
-        </w:tc>
-        <w:tc>
-          <w:tcPr>
-            <w:tcW w:w="1260" w:type="dxa"/>
-          </w:tcPr>
-          <w:p>
-            <w:pPr>
-              <w:pStyle w:val="BodyText"/>
-              <w:spacing w:before="60" w:after="60"/>
-              <w:ind w:left="0"/>
-              <w:jc w:val="center"/>
-              <w:rPr>
-                <w:sz w:val="18"/>
-                <w:szCs w:val="18"/>
-              </w:rPr>
-            </w:pPr>
+            <w:tcW w:w="990" w:type="dxa"/>
+          </w:tcPr>
+          <w:p>
+            <w:pPr>
+              <w:pStyle w:val="BodyText"/>
+              <w:spacing w:before="60" w:after="60"/>
+              <w:ind w:left="0"/>
+              <w:jc w:val="center"/>
+              <w:rPr>
+                <w:sz w:val="18"/>
+                <w:szCs w:val="18"/>
+              </w:rPr>
+            </w:pPr>
+            <w:r>
+              <w:rPr>
+                <w:sz w:val="18"/>
+                <w:szCs w:val="18"/>
+              </w:rPr>
+              <w:t>NA</w:t>
+            </w:r>
           </w:p>
         </w:tc>
       </w:tr>
@@ -2094,7 +2393,7 @@
                 <w:sz w:val="18"/>
                 <w:szCs w:val="18"/>
               </w:rPr>
-              <w:t>6</w:t>
+              <w:t>8</w:t>
             </w:r>
           </w:p>
         </w:tc>
@@ -2113,39 +2412,177 @@
                 <w:szCs w:val="18"/>
               </w:rPr>
             </w:pPr>
-          </w:p>
-        </w:tc>
-        <w:tc>
-          <w:tcPr>
-            <w:tcW w:w="2340" w:type="dxa"/>
-          </w:tcPr>
-          <w:p>
-            <w:pPr>
-              <w:pStyle w:val="BodyText"/>
-              <w:spacing w:before="60" w:after="60"/>
-              <w:ind w:left="0"/>
-              <w:rPr>
-                <w:sz w:val="18"/>
-                <w:szCs w:val="18"/>
-              </w:rPr>
-            </w:pPr>
-          </w:p>
-        </w:tc>
-        <w:tc>
-          <w:tcPr>
-            <w:tcW w:w="1080" w:type="dxa"/>
-          </w:tcPr>
-          <w:p>
-            <w:pPr>
-              <w:pStyle w:val="BodyText"/>
-              <w:spacing w:before="60" w:after="60"/>
-              <w:ind w:left="0"/>
-              <w:jc w:val="center"/>
-              <w:rPr>
-                <w:sz w:val="18"/>
-                <w:szCs w:val="18"/>
-              </w:rPr>
-            </w:pPr>
+            <w:r>
+              <w:rPr>
+                <w:sz w:val="18"/>
+                <w:szCs w:val="18"/>
+              </w:rPr>
+              <w:t xml:space="preserve">In </w:t>
+            </w:r>
+            <w:proofErr w:type="spellStart"/>
+            <w:r>
+              <w:rPr>
+                <w:sz w:val="18"/>
+                <w:szCs w:val="18"/>
+              </w:rPr>
+              <w:t>CTestScript</w:t>
+            </w:r>
+            <w:proofErr w:type="spellEnd"/>
+            <w:r>
+              <w:rPr>
+                <w:sz w:val="18"/>
+                <w:szCs w:val="18"/>
+              </w:rPr>
+              <w:t>::</w:t>
+            </w:r>
+            <w:proofErr w:type="spellStart"/>
+            <w:proofErr w:type="gramStart"/>
+            <w:r>
+              <w:rPr>
+                <w:sz w:val="18"/>
+                <w:szCs w:val="18"/>
+              </w:rPr>
+              <w:t>runTest</w:t>
+            </w:r>
+            <w:proofErr w:type="spellEnd"/>
+            <w:r>
+              <w:rPr>
+                <w:sz w:val="18"/>
+                <w:szCs w:val="18"/>
+              </w:rPr>
+              <w:t>(</w:t>
+            </w:r>
+            <w:proofErr w:type="gramEnd"/>
+            <w:r>
+              <w:rPr>
+                <w:sz w:val="18"/>
+                <w:szCs w:val="18"/>
+              </w:rPr>
+              <w:t>)</w:t>
+            </w:r>
+            <w:r>
+              <w:rPr>
+                <w:sz w:val="18"/>
+                <w:szCs w:val="18"/>
+              </w:rPr>
+              <w:t xml:space="preserve"> the variables </w:t>
+            </w:r>
+            <w:proofErr w:type="spellStart"/>
+            <w:r>
+              <w:rPr>
+                <w:sz w:val="18"/>
+                <w:szCs w:val="18"/>
+              </w:rPr>
+              <w:t>m_argNumber</w:t>
+            </w:r>
+            <w:proofErr w:type="spellEnd"/>
+            <w:r>
+              <w:rPr>
+                <w:sz w:val="18"/>
+                <w:szCs w:val="18"/>
+              </w:rPr>
+              <w:t xml:space="preserve"> and </w:t>
+            </w:r>
+            <w:proofErr w:type="spellStart"/>
+            <w:r>
+              <w:rPr>
+                <w:sz w:val="18"/>
+                <w:szCs w:val="18"/>
+              </w:rPr>
+              <w:t>m_charNumber</w:t>
+            </w:r>
+            <w:proofErr w:type="spellEnd"/>
+            <w:r>
+              <w:rPr>
+                <w:sz w:val="18"/>
+                <w:szCs w:val="18"/>
+              </w:rPr>
+              <w:t xml:space="preserve"> are used as array indices, but the lower bound is not checked.</w:t>
+            </w:r>
+          </w:p>
+        </w:tc>
+        <w:tc>
+          <w:tcPr>
+            <w:tcW w:w="2790" w:type="dxa"/>
+          </w:tcPr>
+          <w:p>
+            <w:pPr>
+              <w:pStyle w:val="BodyText"/>
+              <w:spacing w:before="60" w:after="60"/>
+              <w:ind w:left="0"/>
+              <w:rPr>
+                <w:sz w:val="18"/>
+                <w:szCs w:val="18"/>
+              </w:rPr>
+            </w:pPr>
+            <w:r>
+              <w:rPr>
+                <w:sz w:val="18"/>
+                <w:szCs w:val="18"/>
+              </w:rPr>
+              <w:t xml:space="preserve">On further review, the lower bounds are checked when the commands are parsed in </w:t>
+            </w:r>
+            <w:proofErr w:type="spellStart"/>
+            <w:r>
+              <w:rPr>
+                <w:sz w:val="18"/>
+                <w:szCs w:val="18"/>
+              </w:rPr>
+              <w:t>CCommand</w:t>
+            </w:r>
+            <w:proofErr w:type="spellEnd"/>
+            <w:r>
+              <w:rPr>
+                <w:sz w:val="18"/>
+                <w:szCs w:val="18"/>
+              </w:rPr>
+              <w:t>::</w:t>
+            </w:r>
+            <w:proofErr w:type="gramStart"/>
+            <w:r>
+              <w:rPr>
+                <w:sz w:val="18"/>
+                <w:szCs w:val="18"/>
+              </w:rPr>
+              <w:t>parse(</w:t>
+            </w:r>
+            <w:proofErr w:type="gramEnd"/>
+            <w:r>
+              <w:rPr>
+                <w:sz w:val="18"/>
+                <w:szCs w:val="18"/>
+              </w:rPr>
+              <w:t>) function.</w:t>
+            </w:r>
+          </w:p>
+          <w:p>
+            <w:pPr>
+              <w:pStyle w:val="BodyText"/>
+              <w:spacing w:before="60" w:after="60"/>
+              <w:ind w:left="0"/>
+              <w:rPr>
+                <w:sz w:val="18"/>
+                <w:szCs w:val="18"/>
+              </w:rPr>
+            </w:pPr>
+          </w:p>
+          <w:p>
+            <w:pPr>
+              <w:pStyle w:val="BodyText"/>
+              <w:spacing w:before="60" w:after="60"/>
+              <w:ind w:left="0"/>
+              <w:rPr>
+                <w:sz w:val="18"/>
+                <w:szCs w:val="18"/>
+              </w:rPr>
+            </w:pPr>
+            <w:r>
+              <w:rPr>
+                <w:sz w:val="18"/>
+                <w:szCs w:val="18"/>
+              </w:rPr>
+              <w:t>No action required.</w:t>
+            </w:r>
           </w:p>
         </w:tc>
         <w:tc>
@@ -2163,11 +2600,1996 @@
                 <w:szCs w:val="18"/>
               </w:rPr>
             </w:pPr>
-          </w:p>
-        </w:tc>
-        <w:tc>
-          <w:tcPr>
-            <w:tcW w:w="1260" w:type="dxa"/>
+            <w:r>
+              <w:rPr>
+                <w:sz w:val="18"/>
+                <w:szCs w:val="18"/>
+              </w:rPr>
+              <w:t>JP</w:t>
+            </w:r>
+          </w:p>
+        </w:tc>
+        <w:tc>
+          <w:tcPr>
+            <w:tcW w:w="990" w:type="dxa"/>
+          </w:tcPr>
+          <w:p>
+            <w:pPr>
+              <w:pStyle w:val="BodyText"/>
+              <w:spacing w:before="60" w:after="60"/>
+              <w:ind w:left="0"/>
+              <w:jc w:val="center"/>
+              <w:rPr>
+                <w:sz w:val="18"/>
+                <w:szCs w:val="18"/>
+              </w:rPr>
+            </w:pPr>
+            <w:r>
+              <w:rPr>
+                <w:sz w:val="18"/>
+                <w:szCs w:val="18"/>
+              </w:rPr>
+              <w:t>2/27/15</w:t>
+            </w:r>
+          </w:p>
+        </w:tc>
+      </w:tr>
+      <w:tr>
+        <w:tc>
+          <w:tcPr>
+            <w:tcW w:w="540" w:type="dxa"/>
+          </w:tcPr>
+          <w:p>
+            <w:pPr>
+              <w:pStyle w:val="BodyText"/>
+              <w:spacing w:before="60" w:after="60"/>
+              <w:ind w:left="0"/>
+              <w:jc w:val="center"/>
+              <w:rPr>
+                <w:sz w:val="18"/>
+                <w:szCs w:val="18"/>
+              </w:rPr>
+            </w:pPr>
+            <w:r>
+              <w:rPr>
+                <w:sz w:val="18"/>
+                <w:szCs w:val="18"/>
+              </w:rPr>
+              <w:t>9</w:t>
+            </w:r>
+          </w:p>
+        </w:tc>
+        <w:tc>
+          <w:tcPr>
+            <w:tcW w:w="4500" w:type="dxa"/>
+            <w:vAlign w:val="center"/>
+          </w:tcPr>
+          <w:p>
+            <w:pPr>
+              <w:pStyle w:val="BodyText"/>
+              <w:spacing w:before="60" w:after="60"/>
+              <w:ind w:left="0"/>
+              <w:rPr>
+                <w:sz w:val="18"/>
+                <w:szCs w:val="18"/>
+              </w:rPr>
+            </w:pPr>
+            <w:r>
+              <w:rPr>
+                <w:sz w:val="18"/>
+                <w:szCs w:val="18"/>
+              </w:rPr>
+              <w:t xml:space="preserve">In </w:t>
+            </w:r>
+            <w:proofErr w:type="spellStart"/>
+            <w:r>
+              <w:rPr>
+                <w:sz w:val="18"/>
+                <w:szCs w:val="18"/>
+              </w:rPr>
+              <w:t>CTestScript</w:t>
+            </w:r>
+            <w:proofErr w:type="spellEnd"/>
+            <w:r>
+              <w:rPr>
+                <w:sz w:val="18"/>
+                <w:szCs w:val="18"/>
+              </w:rPr>
+              <w:t>::</w:t>
+            </w:r>
+            <w:proofErr w:type="spellStart"/>
+            <w:proofErr w:type="gramStart"/>
+            <w:r>
+              <w:rPr>
+                <w:sz w:val="18"/>
+                <w:szCs w:val="18"/>
+              </w:rPr>
+              <w:t>runTest</w:t>
+            </w:r>
+            <w:proofErr w:type="spellEnd"/>
+            <w:r>
+              <w:rPr>
+                <w:sz w:val="18"/>
+                <w:szCs w:val="18"/>
+              </w:rPr>
+              <w:t>(</w:t>
+            </w:r>
+            <w:proofErr w:type="gramEnd"/>
+            <w:r>
+              <w:rPr>
+                <w:sz w:val="18"/>
+                <w:szCs w:val="18"/>
+              </w:rPr>
+              <w:t>)</w:t>
+            </w:r>
+            <w:r>
+              <w:rPr>
+                <w:sz w:val="18"/>
+                <w:szCs w:val="18"/>
+              </w:rPr>
+              <w:t xml:space="preserve"> the commands that perform I/O also give the UI a chance to update.  The other commands do not. </w:t>
+            </w:r>
+          </w:p>
+        </w:tc>
+        <w:tc>
+          <w:tcPr>
+            <w:tcW w:w="2790" w:type="dxa"/>
+          </w:tcPr>
+          <w:p>
+            <w:pPr>
+              <w:pStyle w:val="BodyText"/>
+              <w:spacing w:before="60" w:after="60"/>
+              <w:ind w:left="0"/>
+              <w:rPr>
+                <w:sz w:val="18"/>
+                <w:szCs w:val="18"/>
+              </w:rPr>
+            </w:pPr>
+            <w:proofErr w:type="spellStart"/>
+            <w:proofErr w:type="gramStart"/>
+            <w:r>
+              <w:rPr>
+                <w:color w:val="000080"/>
+              </w:rPr>
+              <w:t>qApp</w:t>
+            </w:r>
+            <w:proofErr w:type="spellEnd"/>
+            <w:proofErr w:type="gramEnd"/>
+            <w:r>
+              <w:rPr>
+                <w:color w:val="000000"/>
+              </w:rPr>
+              <w:t>-&gt;</w:t>
+            </w:r>
+            <w:proofErr w:type="spellStart"/>
+            <w:r>
+              <w:rPr>
+                <w:color w:val="000000"/>
+              </w:rPr>
+              <w:t>processEvents</w:t>
+            </w:r>
+            <w:proofErr w:type="spellEnd"/>
+            <w:r>
+              <w:rPr>
+                <w:color w:val="000000"/>
+              </w:rPr>
+              <w:t>();</w:t>
+            </w:r>
+            <w:r>
+              <w:rPr>
+                <w:color w:val="000000"/>
+              </w:rPr>
+              <w:t xml:space="preserve"> was added to the end of the command processing loop after processing each command.</w:t>
+            </w:r>
+          </w:p>
+        </w:tc>
+        <w:tc>
+          <w:tcPr>
+            <w:tcW w:w="900" w:type="dxa"/>
+          </w:tcPr>
+          <w:p>
+            <w:pPr>
+              <w:pStyle w:val="BodyText"/>
+              <w:spacing w:before="60" w:after="60"/>
+              <w:ind w:left="0"/>
+              <w:jc w:val="center"/>
+              <w:rPr>
+                <w:sz w:val="18"/>
+                <w:szCs w:val="18"/>
+              </w:rPr>
+            </w:pPr>
+            <w:r>
+              <w:rPr>
+                <w:sz w:val="18"/>
+                <w:szCs w:val="18"/>
+              </w:rPr>
+              <w:t>JP</w:t>
+            </w:r>
+          </w:p>
+        </w:tc>
+        <w:tc>
+          <w:tcPr>
+            <w:tcW w:w="990" w:type="dxa"/>
+          </w:tcPr>
+          <w:p>
+            <w:pPr>
+              <w:pStyle w:val="BodyText"/>
+              <w:spacing w:before="60" w:after="60"/>
+              <w:ind w:left="0"/>
+              <w:jc w:val="center"/>
+              <w:rPr>
+                <w:sz w:val="18"/>
+                <w:szCs w:val="18"/>
+              </w:rPr>
+            </w:pPr>
+            <w:r>
+              <w:rPr>
+                <w:sz w:val="18"/>
+                <w:szCs w:val="18"/>
+              </w:rPr>
+              <w:t>2/27/15</w:t>
+            </w:r>
+          </w:p>
+        </w:tc>
+      </w:tr>
+      <w:tr>
+        <w:tc>
+          <w:tcPr>
+            <w:tcW w:w="540" w:type="dxa"/>
+          </w:tcPr>
+          <w:p>
+            <w:pPr>
+              <w:pStyle w:val="BodyText"/>
+              <w:spacing w:before="60" w:after="60"/>
+              <w:ind w:left="0"/>
+              <w:jc w:val="center"/>
+              <w:rPr>
+                <w:sz w:val="18"/>
+                <w:szCs w:val="18"/>
+              </w:rPr>
+            </w:pPr>
+            <w:r>
+              <w:rPr>
+                <w:sz w:val="18"/>
+                <w:szCs w:val="18"/>
+              </w:rPr>
+              <w:t>10</w:t>
+            </w:r>
+          </w:p>
+        </w:tc>
+        <w:tc>
+          <w:tcPr>
+            <w:tcW w:w="4500" w:type="dxa"/>
+            <w:vAlign w:val="center"/>
+          </w:tcPr>
+          <w:p>
+            <w:pPr>
+              <w:pStyle w:val="BodyText"/>
+              <w:spacing w:before="60" w:after="60"/>
+              <w:ind w:left="0"/>
+              <w:rPr>
+                <w:sz w:val="18"/>
+                <w:szCs w:val="18"/>
+              </w:rPr>
+            </w:pPr>
+            <w:r>
+              <w:rPr>
+                <w:sz w:val="18"/>
+                <w:szCs w:val="18"/>
+              </w:rPr>
+              <w:t xml:space="preserve">In the </w:t>
+            </w:r>
+            <w:proofErr w:type="spellStart"/>
+            <w:r>
+              <w:rPr>
+                <w:sz w:val="18"/>
+                <w:szCs w:val="18"/>
+              </w:rPr>
+              <w:t>mainwindow</w:t>
+            </w:r>
+            <w:proofErr w:type="spellEnd"/>
+            <w:proofErr w:type="gramStart"/>
+            <w:r>
+              <w:rPr>
+                <w:sz w:val="18"/>
+                <w:szCs w:val="18"/>
+              </w:rPr>
+              <w:t>::</w:t>
+            </w:r>
+            <w:proofErr w:type="gramEnd"/>
+            <w:r>
+              <w:rPr>
+                <w:sz w:val="18"/>
+                <w:szCs w:val="18"/>
+              </w:rPr>
+              <w:t xml:space="preserve"> constructor the connection of the signals and slots should be done at the very end of the </w:t>
+            </w:r>
+            <w:proofErr w:type="spellStart"/>
+            <w:r>
+              <w:rPr>
+                <w:sz w:val="18"/>
+                <w:szCs w:val="18"/>
+              </w:rPr>
+              <w:t>contructor</w:t>
+            </w:r>
+            <w:proofErr w:type="spellEnd"/>
+            <w:r>
+              <w:rPr>
+                <w:sz w:val="18"/>
+                <w:szCs w:val="18"/>
+              </w:rPr>
+              <w:t>.</w:t>
+            </w:r>
+          </w:p>
+        </w:tc>
+        <w:tc>
+          <w:tcPr>
+            <w:tcW w:w="2790" w:type="dxa"/>
+          </w:tcPr>
+          <w:p>
+            <w:pPr>
+              <w:pStyle w:val="BodyText"/>
+              <w:spacing w:before="60" w:after="60"/>
+              <w:ind w:left="0"/>
+              <w:rPr>
+                <w:sz w:val="18"/>
+                <w:szCs w:val="18"/>
+              </w:rPr>
+            </w:pPr>
+            <w:r>
+              <w:rPr>
+                <w:sz w:val="18"/>
+                <w:szCs w:val="18"/>
+              </w:rPr>
+              <w:t>“connect” functions were moved to the end of the constructor</w:t>
+            </w:r>
+          </w:p>
+        </w:tc>
+        <w:tc>
+          <w:tcPr>
+            <w:tcW w:w="900" w:type="dxa"/>
+          </w:tcPr>
+          <w:p>
+            <w:pPr>
+              <w:pStyle w:val="BodyText"/>
+              <w:spacing w:before="60" w:after="60"/>
+              <w:ind w:left="0"/>
+              <w:jc w:val="center"/>
+              <w:rPr>
+                <w:sz w:val="18"/>
+                <w:szCs w:val="18"/>
+              </w:rPr>
+            </w:pPr>
+            <w:r>
+              <w:rPr>
+                <w:sz w:val="18"/>
+                <w:szCs w:val="18"/>
+              </w:rPr>
+              <w:t>JP</w:t>
+            </w:r>
+          </w:p>
+        </w:tc>
+        <w:tc>
+          <w:tcPr>
+            <w:tcW w:w="990" w:type="dxa"/>
+          </w:tcPr>
+          <w:p>
+            <w:pPr>
+              <w:pStyle w:val="BodyText"/>
+              <w:spacing w:before="60" w:after="60"/>
+              <w:ind w:left="0"/>
+              <w:jc w:val="center"/>
+              <w:rPr>
+                <w:sz w:val="18"/>
+                <w:szCs w:val="18"/>
+              </w:rPr>
+            </w:pPr>
+            <w:r>
+              <w:rPr>
+                <w:sz w:val="18"/>
+                <w:szCs w:val="18"/>
+              </w:rPr>
+              <w:t>2/27/15</w:t>
+            </w:r>
+          </w:p>
+        </w:tc>
+      </w:tr>
+      <w:tr>
+        <w:tc>
+          <w:tcPr>
+            <w:tcW w:w="540" w:type="dxa"/>
+          </w:tcPr>
+          <w:p>
+            <w:pPr>
+              <w:pStyle w:val="BodyText"/>
+              <w:spacing w:before="60" w:after="60"/>
+              <w:ind w:left="0"/>
+              <w:jc w:val="center"/>
+              <w:rPr>
+                <w:sz w:val="18"/>
+                <w:szCs w:val="18"/>
+              </w:rPr>
+            </w:pPr>
+            <w:r>
+              <w:rPr>
+                <w:sz w:val="18"/>
+                <w:szCs w:val="18"/>
+              </w:rPr>
+              <w:t>11</w:t>
+            </w:r>
+          </w:p>
+        </w:tc>
+        <w:tc>
+          <w:tcPr>
+            <w:tcW w:w="4500" w:type="dxa"/>
+            <w:vAlign w:val="center"/>
+          </w:tcPr>
+          <w:p>
+            <w:pPr>
+              <w:pStyle w:val="BodyText"/>
+              <w:spacing w:before="60" w:after="60"/>
+              <w:ind w:left="0"/>
+              <w:rPr>
+                <w:sz w:val="18"/>
+                <w:szCs w:val="18"/>
+              </w:rPr>
+            </w:pPr>
+            <w:r>
+              <w:rPr>
+                <w:sz w:val="18"/>
+                <w:szCs w:val="18"/>
+              </w:rPr>
+              <w:t>Mainwindow.cpp line 513 is a dead line of code.</w:t>
+            </w:r>
+          </w:p>
+        </w:tc>
+        <w:tc>
+          <w:tcPr>
+            <w:tcW w:w="2790" w:type="dxa"/>
+          </w:tcPr>
+          <w:p>
+            <w:pPr>
+              <w:pStyle w:val="BodyText"/>
+              <w:spacing w:before="60" w:after="60"/>
+              <w:ind w:left="0"/>
+              <w:rPr>
+                <w:sz w:val="18"/>
+                <w:szCs w:val="18"/>
+              </w:rPr>
+            </w:pPr>
+            <w:r>
+              <w:rPr>
+                <w:sz w:val="18"/>
+                <w:szCs w:val="18"/>
+              </w:rPr>
+              <w:t>Line removed</w:t>
+            </w:r>
+          </w:p>
+        </w:tc>
+        <w:tc>
+          <w:tcPr>
+            <w:tcW w:w="900" w:type="dxa"/>
+          </w:tcPr>
+          <w:p>
+            <w:pPr>
+              <w:pStyle w:val="BodyText"/>
+              <w:spacing w:before="60" w:after="60"/>
+              <w:ind w:left="0"/>
+              <w:jc w:val="center"/>
+              <w:rPr>
+                <w:sz w:val="18"/>
+                <w:szCs w:val="18"/>
+              </w:rPr>
+            </w:pPr>
+            <w:r>
+              <w:rPr>
+                <w:sz w:val="18"/>
+                <w:szCs w:val="18"/>
+              </w:rPr>
+              <w:t>JP</w:t>
+            </w:r>
+          </w:p>
+        </w:tc>
+        <w:tc>
+          <w:tcPr>
+            <w:tcW w:w="990" w:type="dxa"/>
+          </w:tcPr>
+          <w:p>
+            <w:pPr>
+              <w:pStyle w:val="BodyText"/>
+              <w:spacing w:before="60" w:after="60"/>
+              <w:ind w:left="0"/>
+              <w:jc w:val="center"/>
+              <w:rPr>
+                <w:sz w:val="18"/>
+                <w:szCs w:val="18"/>
+              </w:rPr>
+            </w:pPr>
+            <w:r>
+              <w:rPr>
+                <w:sz w:val="18"/>
+                <w:szCs w:val="18"/>
+              </w:rPr>
+              <w:t>2/27/15</w:t>
+            </w:r>
+          </w:p>
+        </w:tc>
+      </w:tr>
+      <w:tr>
+        <w:tc>
+          <w:tcPr>
+            <w:tcW w:w="540" w:type="dxa"/>
+          </w:tcPr>
+          <w:p>
+            <w:pPr>
+              <w:pStyle w:val="BodyText"/>
+              <w:spacing w:before="60" w:after="60"/>
+              <w:ind w:left="0"/>
+              <w:jc w:val="center"/>
+              <w:rPr>
+                <w:sz w:val="18"/>
+                <w:szCs w:val="18"/>
+              </w:rPr>
+            </w:pPr>
+            <w:bookmarkStart w:id="5" w:name="_GoBack" w:colFirst="3" w:colLast="3"/>
+            <w:r>
+              <w:rPr>
+                <w:sz w:val="18"/>
+                <w:szCs w:val="18"/>
+              </w:rPr>
+              <w:t>12</w:t>
+            </w:r>
+          </w:p>
+        </w:tc>
+        <w:tc>
+          <w:tcPr>
+            <w:tcW w:w="4500" w:type="dxa"/>
+            <w:vAlign w:val="center"/>
+          </w:tcPr>
+          <w:p>
+            <w:pPr>
+              <w:pStyle w:val="BodyText"/>
+              <w:spacing w:before="60" w:after="60"/>
+              <w:ind w:left="0"/>
+              <w:rPr>
+                <w:sz w:val="18"/>
+                <w:szCs w:val="18"/>
+              </w:rPr>
+            </w:pPr>
+            <w:r>
+              <w:rPr>
+                <w:sz w:val="18"/>
+                <w:szCs w:val="18"/>
+              </w:rPr>
+              <w:t>Mainwindow.cpp line 536:</w:t>
+            </w:r>
+          </w:p>
+          <w:p>
+            <w:pPr>
+              <w:pStyle w:val="BodyText"/>
+              <w:spacing w:before="60" w:after="60"/>
+              <w:ind w:left="0"/>
+              <w:rPr>
+                <w:sz w:val="18"/>
+                <w:szCs w:val="18"/>
+              </w:rPr>
+            </w:pPr>
+            <w:proofErr w:type="spellStart"/>
+            <w:r>
+              <w:rPr>
+                <w:sz w:val="18"/>
+                <w:szCs w:val="18"/>
+              </w:rPr>
+              <w:t>QListWidgetItem</w:t>
+            </w:r>
+            <w:proofErr w:type="spellEnd"/>
+            <w:r>
+              <w:rPr>
+                <w:sz w:val="18"/>
+                <w:szCs w:val="18"/>
+              </w:rPr>
+              <w:t xml:space="preserve"> *item = </w:t>
+            </w:r>
+            <w:proofErr w:type="spellStart"/>
+            <w:r>
+              <w:rPr>
+                <w:sz w:val="18"/>
+                <w:szCs w:val="18"/>
+              </w:rPr>
+              <w:t>m_testList</w:t>
+            </w:r>
+            <w:proofErr w:type="spellEnd"/>
+            <w:r>
+              <w:rPr>
+                <w:sz w:val="18"/>
+                <w:szCs w:val="18"/>
+              </w:rPr>
+              <w:t>[</w:t>
+            </w:r>
+            <w:proofErr w:type="spellStart"/>
+            <w:r>
+              <w:rPr>
+                <w:sz w:val="18"/>
+                <w:szCs w:val="18"/>
+              </w:rPr>
+              <w:t>i</w:t>
+            </w:r>
+            <w:proofErr w:type="spellEnd"/>
+            <w:r>
+              <w:rPr>
+                <w:sz w:val="18"/>
+                <w:szCs w:val="18"/>
+              </w:rPr>
+              <w:t>];</w:t>
+            </w:r>
+          </w:p>
+          <w:p>
+            <w:pPr>
+              <w:pStyle w:val="BodyText"/>
+              <w:spacing w:before="60" w:after="60"/>
+              <w:ind w:left="0"/>
+              <w:rPr>
+                <w:sz w:val="18"/>
+                <w:szCs w:val="18"/>
+              </w:rPr>
+            </w:pPr>
+            <w:r>
+              <w:rPr>
+                <w:sz w:val="18"/>
+                <w:szCs w:val="18"/>
+              </w:rPr>
+              <w:t>Item is not checked for NULL before use.</w:t>
+            </w:r>
+          </w:p>
+        </w:tc>
+        <w:tc>
+          <w:tcPr>
+            <w:tcW w:w="2790" w:type="dxa"/>
+          </w:tcPr>
+          <w:p>
+            <w:pPr>
+              <w:pStyle w:val="BodyText"/>
+              <w:spacing w:before="60" w:after="60"/>
+              <w:ind w:left="0"/>
+              <w:rPr>
+                <w:sz w:val="18"/>
+                <w:szCs w:val="18"/>
+              </w:rPr>
+            </w:pPr>
+            <w:r>
+              <w:rPr>
+                <w:sz w:val="18"/>
+                <w:szCs w:val="18"/>
+              </w:rPr>
+              <w:t xml:space="preserve">While it should not be possible, a check was added.  If item is NULL the associated test will be skipped. </w:t>
+            </w:r>
+          </w:p>
+        </w:tc>
+        <w:tc>
+          <w:tcPr>
+            <w:tcW w:w="900" w:type="dxa"/>
+          </w:tcPr>
+          <w:p>
+            <w:pPr>
+              <w:pStyle w:val="BodyText"/>
+              <w:spacing w:before="60" w:after="60"/>
+              <w:ind w:left="0"/>
+              <w:jc w:val="center"/>
+              <w:rPr>
+                <w:sz w:val="18"/>
+                <w:szCs w:val="18"/>
+              </w:rPr>
+            </w:pPr>
+            <w:r>
+              <w:rPr>
+                <w:sz w:val="18"/>
+                <w:szCs w:val="18"/>
+              </w:rPr>
+              <w:t>JP</w:t>
+            </w:r>
+          </w:p>
+        </w:tc>
+        <w:tc>
+          <w:tcPr>
+            <w:tcW w:w="990" w:type="dxa"/>
+          </w:tcPr>
+          <w:p>
+            <w:pPr>
+              <w:pStyle w:val="BodyText"/>
+              <w:spacing w:before="60" w:after="60"/>
+              <w:ind w:left="0"/>
+              <w:jc w:val="center"/>
+              <w:rPr>
+                <w:sz w:val="18"/>
+                <w:szCs w:val="18"/>
+              </w:rPr>
+            </w:pPr>
+            <w:r>
+              <w:rPr>
+                <w:sz w:val="18"/>
+                <w:szCs w:val="18"/>
+              </w:rPr>
+              <w:t>2/27/15</w:t>
+            </w:r>
+          </w:p>
+        </w:tc>
+      </w:tr>
+      <w:bookmarkEnd w:id="5"/>
+      <w:tr>
+        <w:tc>
+          <w:tcPr>
+            <w:tcW w:w="540" w:type="dxa"/>
+          </w:tcPr>
+          <w:p>
+            <w:pPr>
+              <w:pStyle w:val="BodyText"/>
+              <w:spacing w:before="60" w:after="60"/>
+              <w:ind w:left="0"/>
+              <w:jc w:val="center"/>
+              <w:rPr>
+                <w:sz w:val="18"/>
+                <w:szCs w:val="18"/>
+              </w:rPr>
+            </w:pPr>
+          </w:p>
+        </w:tc>
+        <w:tc>
+          <w:tcPr>
+            <w:tcW w:w="4500" w:type="dxa"/>
+            <w:vAlign w:val="center"/>
+          </w:tcPr>
+          <w:p>
+            <w:pPr>
+              <w:pStyle w:val="BodyText"/>
+              <w:spacing w:before="60" w:after="60"/>
+              <w:ind w:left="0"/>
+              <w:rPr>
+                <w:sz w:val="18"/>
+                <w:szCs w:val="18"/>
+              </w:rPr>
+            </w:pPr>
+          </w:p>
+        </w:tc>
+        <w:tc>
+          <w:tcPr>
+            <w:tcW w:w="2790" w:type="dxa"/>
+          </w:tcPr>
+          <w:p>
+            <w:pPr>
+              <w:pStyle w:val="BodyText"/>
+              <w:spacing w:before="60" w:after="60"/>
+              <w:ind w:left="0"/>
+              <w:rPr>
+                <w:sz w:val="18"/>
+                <w:szCs w:val="18"/>
+              </w:rPr>
+            </w:pPr>
+          </w:p>
+        </w:tc>
+        <w:tc>
+          <w:tcPr>
+            <w:tcW w:w="900" w:type="dxa"/>
+          </w:tcPr>
+          <w:p>
+            <w:pPr>
+              <w:pStyle w:val="BodyText"/>
+              <w:spacing w:before="60" w:after="60"/>
+              <w:ind w:left="0"/>
+              <w:jc w:val="center"/>
+              <w:rPr>
+                <w:sz w:val="18"/>
+                <w:szCs w:val="18"/>
+              </w:rPr>
+            </w:pPr>
+          </w:p>
+        </w:tc>
+        <w:tc>
+          <w:tcPr>
+            <w:tcW w:w="990" w:type="dxa"/>
+          </w:tcPr>
+          <w:p>
+            <w:pPr>
+              <w:pStyle w:val="BodyText"/>
+              <w:spacing w:before="60" w:after="60"/>
+              <w:ind w:left="0"/>
+              <w:jc w:val="center"/>
+              <w:rPr>
+                <w:sz w:val="18"/>
+                <w:szCs w:val="18"/>
+              </w:rPr>
+            </w:pPr>
+          </w:p>
+        </w:tc>
+      </w:tr>
+      <w:tr>
+        <w:tc>
+          <w:tcPr>
+            <w:tcW w:w="540" w:type="dxa"/>
+          </w:tcPr>
+          <w:p>
+            <w:pPr>
+              <w:pStyle w:val="BodyText"/>
+              <w:spacing w:before="60" w:after="60"/>
+              <w:ind w:left="0"/>
+              <w:jc w:val="center"/>
+              <w:rPr>
+                <w:sz w:val="18"/>
+                <w:szCs w:val="18"/>
+              </w:rPr>
+            </w:pPr>
+          </w:p>
+        </w:tc>
+        <w:tc>
+          <w:tcPr>
+            <w:tcW w:w="4500" w:type="dxa"/>
+            <w:vAlign w:val="center"/>
+          </w:tcPr>
+          <w:p>
+            <w:pPr>
+              <w:pStyle w:val="BodyText"/>
+              <w:spacing w:before="60" w:after="60"/>
+              <w:ind w:left="0"/>
+              <w:rPr>
+                <w:sz w:val="18"/>
+                <w:szCs w:val="18"/>
+              </w:rPr>
+            </w:pPr>
+          </w:p>
+        </w:tc>
+        <w:tc>
+          <w:tcPr>
+            <w:tcW w:w="2790" w:type="dxa"/>
+          </w:tcPr>
+          <w:p>
+            <w:pPr>
+              <w:pStyle w:val="BodyText"/>
+              <w:spacing w:before="60" w:after="60"/>
+              <w:ind w:left="0"/>
+              <w:rPr>
+                <w:sz w:val="18"/>
+                <w:szCs w:val="18"/>
+              </w:rPr>
+            </w:pPr>
+          </w:p>
+        </w:tc>
+        <w:tc>
+          <w:tcPr>
+            <w:tcW w:w="900" w:type="dxa"/>
+          </w:tcPr>
+          <w:p>
+            <w:pPr>
+              <w:pStyle w:val="BodyText"/>
+              <w:spacing w:before="60" w:after="60"/>
+              <w:ind w:left="0"/>
+              <w:jc w:val="center"/>
+              <w:rPr>
+                <w:sz w:val="18"/>
+                <w:szCs w:val="18"/>
+              </w:rPr>
+            </w:pPr>
+          </w:p>
+        </w:tc>
+        <w:tc>
+          <w:tcPr>
+            <w:tcW w:w="990" w:type="dxa"/>
+          </w:tcPr>
+          <w:p>
+            <w:pPr>
+              <w:pStyle w:val="BodyText"/>
+              <w:spacing w:before="60" w:after="60"/>
+              <w:ind w:left="0"/>
+              <w:jc w:val="center"/>
+              <w:rPr>
+                <w:sz w:val="18"/>
+                <w:szCs w:val="18"/>
+              </w:rPr>
+            </w:pPr>
+          </w:p>
+        </w:tc>
+      </w:tr>
+      <w:tr>
+        <w:tc>
+          <w:tcPr>
+            <w:tcW w:w="540" w:type="dxa"/>
+          </w:tcPr>
+          <w:p>
+            <w:pPr>
+              <w:pStyle w:val="BodyText"/>
+              <w:spacing w:before="60" w:after="60"/>
+              <w:ind w:left="0"/>
+              <w:jc w:val="center"/>
+              <w:rPr>
+                <w:sz w:val="18"/>
+                <w:szCs w:val="18"/>
+              </w:rPr>
+            </w:pPr>
+          </w:p>
+        </w:tc>
+        <w:tc>
+          <w:tcPr>
+            <w:tcW w:w="4500" w:type="dxa"/>
+            <w:vAlign w:val="center"/>
+          </w:tcPr>
+          <w:p>
+            <w:pPr>
+              <w:pStyle w:val="BodyText"/>
+              <w:spacing w:before="60" w:after="60"/>
+              <w:ind w:left="0"/>
+              <w:rPr>
+                <w:sz w:val="18"/>
+                <w:szCs w:val="18"/>
+              </w:rPr>
+            </w:pPr>
+          </w:p>
+        </w:tc>
+        <w:tc>
+          <w:tcPr>
+            <w:tcW w:w="2790" w:type="dxa"/>
+          </w:tcPr>
+          <w:p>
+            <w:pPr>
+              <w:pStyle w:val="BodyText"/>
+              <w:spacing w:before="60" w:after="60"/>
+              <w:ind w:left="0"/>
+              <w:rPr>
+                <w:sz w:val="18"/>
+                <w:szCs w:val="18"/>
+              </w:rPr>
+            </w:pPr>
+          </w:p>
+        </w:tc>
+        <w:tc>
+          <w:tcPr>
+            <w:tcW w:w="900" w:type="dxa"/>
+          </w:tcPr>
+          <w:p>
+            <w:pPr>
+              <w:pStyle w:val="BodyText"/>
+              <w:spacing w:before="60" w:after="60"/>
+              <w:ind w:left="0"/>
+              <w:jc w:val="center"/>
+              <w:rPr>
+                <w:sz w:val="18"/>
+                <w:szCs w:val="18"/>
+              </w:rPr>
+            </w:pPr>
+          </w:p>
+        </w:tc>
+        <w:tc>
+          <w:tcPr>
+            <w:tcW w:w="990" w:type="dxa"/>
+          </w:tcPr>
+          <w:p>
+            <w:pPr>
+              <w:pStyle w:val="BodyText"/>
+              <w:spacing w:before="60" w:after="60"/>
+              <w:ind w:left="0"/>
+              <w:jc w:val="center"/>
+              <w:rPr>
+                <w:sz w:val="18"/>
+                <w:szCs w:val="18"/>
+              </w:rPr>
+            </w:pPr>
+          </w:p>
+        </w:tc>
+      </w:tr>
+      <w:tr>
+        <w:tc>
+          <w:tcPr>
+            <w:tcW w:w="540" w:type="dxa"/>
+          </w:tcPr>
+          <w:p>
+            <w:pPr>
+              <w:pStyle w:val="BodyText"/>
+              <w:spacing w:before="60" w:after="60"/>
+              <w:ind w:left="0"/>
+              <w:jc w:val="center"/>
+              <w:rPr>
+                <w:sz w:val="18"/>
+                <w:szCs w:val="18"/>
+              </w:rPr>
+            </w:pPr>
+          </w:p>
+        </w:tc>
+        <w:tc>
+          <w:tcPr>
+            <w:tcW w:w="4500" w:type="dxa"/>
+            <w:vAlign w:val="center"/>
+          </w:tcPr>
+          <w:p>
+            <w:pPr>
+              <w:pStyle w:val="BodyText"/>
+              <w:spacing w:before="60" w:after="60"/>
+              <w:ind w:left="0"/>
+              <w:rPr>
+                <w:sz w:val="18"/>
+                <w:szCs w:val="18"/>
+              </w:rPr>
+            </w:pPr>
+          </w:p>
+        </w:tc>
+        <w:tc>
+          <w:tcPr>
+            <w:tcW w:w="2790" w:type="dxa"/>
+          </w:tcPr>
+          <w:p>
+            <w:pPr>
+              <w:pStyle w:val="BodyText"/>
+              <w:spacing w:before="60" w:after="60"/>
+              <w:ind w:left="0"/>
+              <w:rPr>
+                <w:sz w:val="18"/>
+                <w:szCs w:val="18"/>
+              </w:rPr>
+            </w:pPr>
+          </w:p>
+        </w:tc>
+        <w:tc>
+          <w:tcPr>
+            <w:tcW w:w="900" w:type="dxa"/>
+          </w:tcPr>
+          <w:p>
+            <w:pPr>
+              <w:pStyle w:val="BodyText"/>
+              <w:spacing w:before="60" w:after="60"/>
+              <w:ind w:left="0"/>
+              <w:jc w:val="center"/>
+              <w:rPr>
+                <w:sz w:val="18"/>
+                <w:szCs w:val="18"/>
+              </w:rPr>
+            </w:pPr>
+          </w:p>
+        </w:tc>
+        <w:tc>
+          <w:tcPr>
+            <w:tcW w:w="990" w:type="dxa"/>
+          </w:tcPr>
+          <w:p>
+            <w:pPr>
+              <w:pStyle w:val="BodyText"/>
+              <w:spacing w:before="60" w:after="60"/>
+              <w:ind w:left="0"/>
+              <w:jc w:val="center"/>
+              <w:rPr>
+                <w:sz w:val="18"/>
+                <w:szCs w:val="18"/>
+              </w:rPr>
+            </w:pPr>
+          </w:p>
+        </w:tc>
+      </w:tr>
+      <w:tr>
+        <w:tc>
+          <w:tcPr>
+            <w:tcW w:w="540" w:type="dxa"/>
+          </w:tcPr>
+          <w:p>
+            <w:pPr>
+              <w:pStyle w:val="BodyText"/>
+              <w:spacing w:before="60" w:after="60"/>
+              <w:ind w:left="0"/>
+              <w:jc w:val="center"/>
+              <w:rPr>
+                <w:sz w:val="18"/>
+                <w:szCs w:val="18"/>
+              </w:rPr>
+            </w:pPr>
+          </w:p>
+        </w:tc>
+        <w:tc>
+          <w:tcPr>
+            <w:tcW w:w="4500" w:type="dxa"/>
+            <w:vAlign w:val="center"/>
+          </w:tcPr>
+          <w:p>
+            <w:pPr>
+              <w:pStyle w:val="BodyText"/>
+              <w:spacing w:before="60" w:after="60"/>
+              <w:ind w:left="0"/>
+              <w:rPr>
+                <w:sz w:val="18"/>
+                <w:szCs w:val="18"/>
+              </w:rPr>
+            </w:pPr>
+          </w:p>
+        </w:tc>
+        <w:tc>
+          <w:tcPr>
+            <w:tcW w:w="2790" w:type="dxa"/>
+          </w:tcPr>
+          <w:p>
+            <w:pPr>
+              <w:pStyle w:val="BodyText"/>
+              <w:spacing w:before="60" w:after="60"/>
+              <w:ind w:left="0"/>
+              <w:rPr>
+                <w:sz w:val="18"/>
+                <w:szCs w:val="18"/>
+              </w:rPr>
+            </w:pPr>
+          </w:p>
+        </w:tc>
+        <w:tc>
+          <w:tcPr>
+            <w:tcW w:w="900" w:type="dxa"/>
+          </w:tcPr>
+          <w:p>
+            <w:pPr>
+              <w:pStyle w:val="BodyText"/>
+              <w:spacing w:before="60" w:after="60"/>
+              <w:ind w:left="0"/>
+              <w:jc w:val="center"/>
+              <w:rPr>
+                <w:sz w:val="18"/>
+                <w:szCs w:val="18"/>
+              </w:rPr>
+            </w:pPr>
+          </w:p>
+        </w:tc>
+        <w:tc>
+          <w:tcPr>
+            <w:tcW w:w="990" w:type="dxa"/>
+          </w:tcPr>
+          <w:p>
+            <w:pPr>
+              <w:pStyle w:val="BodyText"/>
+              <w:spacing w:before="60" w:after="60"/>
+              <w:ind w:left="0"/>
+              <w:jc w:val="center"/>
+              <w:rPr>
+                <w:sz w:val="18"/>
+                <w:szCs w:val="18"/>
+              </w:rPr>
+            </w:pPr>
+          </w:p>
+        </w:tc>
+      </w:tr>
+      <w:tr>
+        <w:tc>
+          <w:tcPr>
+            <w:tcW w:w="540" w:type="dxa"/>
+          </w:tcPr>
+          <w:p>
+            <w:pPr>
+              <w:pStyle w:val="BodyText"/>
+              <w:spacing w:before="60" w:after="60"/>
+              <w:ind w:left="0"/>
+              <w:jc w:val="center"/>
+              <w:rPr>
+                <w:sz w:val="18"/>
+                <w:szCs w:val="18"/>
+              </w:rPr>
+            </w:pPr>
+          </w:p>
+        </w:tc>
+        <w:tc>
+          <w:tcPr>
+            <w:tcW w:w="4500" w:type="dxa"/>
+            <w:vAlign w:val="center"/>
+          </w:tcPr>
+          <w:p>
+            <w:pPr>
+              <w:pStyle w:val="BodyText"/>
+              <w:spacing w:before="60" w:after="60"/>
+              <w:ind w:left="0"/>
+              <w:rPr>
+                <w:sz w:val="18"/>
+                <w:szCs w:val="18"/>
+              </w:rPr>
+            </w:pPr>
+          </w:p>
+        </w:tc>
+        <w:tc>
+          <w:tcPr>
+            <w:tcW w:w="2790" w:type="dxa"/>
+          </w:tcPr>
+          <w:p>
+            <w:pPr>
+              <w:pStyle w:val="BodyText"/>
+              <w:spacing w:before="60" w:after="60"/>
+              <w:ind w:left="0"/>
+              <w:rPr>
+                <w:sz w:val="18"/>
+                <w:szCs w:val="18"/>
+              </w:rPr>
+            </w:pPr>
+          </w:p>
+        </w:tc>
+        <w:tc>
+          <w:tcPr>
+            <w:tcW w:w="900" w:type="dxa"/>
+          </w:tcPr>
+          <w:p>
+            <w:pPr>
+              <w:pStyle w:val="BodyText"/>
+              <w:spacing w:before="60" w:after="60"/>
+              <w:ind w:left="0"/>
+              <w:jc w:val="center"/>
+              <w:rPr>
+                <w:sz w:val="18"/>
+                <w:szCs w:val="18"/>
+              </w:rPr>
+            </w:pPr>
+          </w:p>
+        </w:tc>
+        <w:tc>
+          <w:tcPr>
+            <w:tcW w:w="990" w:type="dxa"/>
+          </w:tcPr>
+          <w:p>
+            <w:pPr>
+              <w:pStyle w:val="BodyText"/>
+              <w:spacing w:before="60" w:after="60"/>
+              <w:ind w:left="0"/>
+              <w:jc w:val="center"/>
+              <w:rPr>
+                <w:sz w:val="18"/>
+                <w:szCs w:val="18"/>
+              </w:rPr>
+            </w:pPr>
+          </w:p>
+        </w:tc>
+      </w:tr>
+      <w:tr>
+        <w:tc>
+          <w:tcPr>
+            <w:tcW w:w="540" w:type="dxa"/>
+          </w:tcPr>
+          <w:p>
+            <w:pPr>
+              <w:pStyle w:val="BodyText"/>
+              <w:spacing w:before="60" w:after="60"/>
+              <w:ind w:left="0"/>
+              <w:jc w:val="center"/>
+              <w:rPr>
+                <w:sz w:val="18"/>
+                <w:szCs w:val="18"/>
+              </w:rPr>
+            </w:pPr>
+          </w:p>
+        </w:tc>
+        <w:tc>
+          <w:tcPr>
+            <w:tcW w:w="4500" w:type="dxa"/>
+            <w:vAlign w:val="center"/>
+          </w:tcPr>
+          <w:p>
+            <w:pPr>
+              <w:pStyle w:val="BodyText"/>
+              <w:spacing w:before="60" w:after="60"/>
+              <w:ind w:left="0"/>
+              <w:rPr>
+                <w:sz w:val="18"/>
+                <w:szCs w:val="18"/>
+              </w:rPr>
+            </w:pPr>
+          </w:p>
+        </w:tc>
+        <w:tc>
+          <w:tcPr>
+            <w:tcW w:w="2790" w:type="dxa"/>
+          </w:tcPr>
+          <w:p>
+            <w:pPr>
+              <w:pStyle w:val="BodyText"/>
+              <w:spacing w:before="60" w:after="60"/>
+              <w:ind w:left="0"/>
+              <w:rPr>
+                <w:sz w:val="18"/>
+                <w:szCs w:val="18"/>
+              </w:rPr>
+            </w:pPr>
+          </w:p>
+        </w:tc>
+        <w:tc>
+          <w:tcPr>
+            <w:tcW w:w="900" w:type="dxa"/>
+          </w:tcPr>
+          <w:p>
+            <w:pPr>
+              <w:pStyle w:val="BodyText"/>
+              <w:spacing w:before="60" w:after="60"/>
+              <w:ind w:left="0"/>
+              <w:jc w:val="center"/>
+              <w:rPr>
+                <w:sz w:val="18"/>
+                <w:szCs w:val="18"/>
+              </w:rPr>
+            </w:pPr>
+          </w:p>
+        </w:tc>
+        <w:tc>
+          <w:tcPr>
+            <w:tcW w:w="990" w:type="dxa"/>
+          </w:tcPr>
+          <w:p>
+            <w:pPr>
+              <w:pStyle w:val="BodyText"/>
+              <w:spacing w:before="60" w:after="60"/>
+              <w:ind w:left="0"/>
+              <w:jc w:val="center"/>
+              <w:rPr>
+                <w:sz w:val="18"/>
+                <w:szCs w:val="18"/>
+              </w:rPr>
+            </w:pPr>
+          </w:p>
+        </w:tc>
+      </w:tr>
+      <w:tr>
+        <w:tc>
+          <w:tcPr>
+            <w:tcW w:w="540" w:type="dxa"/>
+          </w:tcPr>
+          <w:p>
+            <w:pPr>
+              <w:pStyle w:val="BodyText"/>
+              <w:spacing w:before="60" w:after="60"/>
+              <w:ind w:left="0"/>
+              <w:jc w:val="center"/>
+              <w:rPr>
+                <w:sz w:val="18"/>
+                <w:szCs w:val="18"/>
+              </w:rPr>
+            </w:pPr>
+          </w:p>
+        </w:tc>
+        <w:tc>
+          <w:tcPr>
+            <w:tcW w:w="4500" w:type="dxa"/>
+            <w:vAlign w:val="center"/>
+          </w:tcPr>
+          <w:p>
+            <w:pPr>
+              <w:pStyle w:val="BodyText"/>
+              <w:spacing w:before="60" w:after="60"/>
+              <w:ind w:left="0"/>
+              <w:rPr>
+                <w:sz w:val="18"/>
+                <w:szCs w:val="18"/>
+              </w:rPr>
+            </w:pPr>
+          </w:p>
+        </w:tc>
+        <w:tc>
+          <w:tcPr>
+            <w:tcW w:w="2790" w:type="dxa"/>
+          </w:tcPr>
+          <w:p>
+            <w:pPr>
+              <w:pStyle w:val="BodyText"/>
+              <w:spacing w:before="60" w:after="60"/>
+              <w:ind w:left="0"/>
+              <w:rPr>
+                <w:sz w:val="18"/>
+                <w:szCs w:val="18"/>
+              </w:rPr>
+            </w:pPr>
+          </w:p>
+        </w:tc>
+        <w:tc>
+          <w:tcPr>
+            <w:tcW w:w="900" w:type="dxa"/>
+          </w:tcPr>
+          <w:p>
+            <w:pPr>
+              <w:pStyle w:val="BodyText"/>
+              <w:spacing w:before="60" w:after="60"/>
+              <w:ind w:left="0"/>
+              <w:jc w:val="center"/>
+              <w:rPr>
+                <w:sz w:val="18"/>
+                <w:szCs w:val="18"/>
+              </w:rPr>
+            </w:pPr>
+          </w:p>
+        </w:tc>
+        <w:tc>
+          <w:tcPr>
+            <w:tcW w:w="990" w:type="dxa"/>
+          </w:tcPr>
+          <w:p>
+            <w:pPr>
+              <w:pStyle w:val="BodyText"/>
+              <w:spacing w:before="60" w:after="60"/>
+              <w:ind w:left="0"/>
+              <w:jc w:val="center"/>
+              <w:rPr>
+                <w:sz w:val="18"/>
+                <w:szCs w:val="18"/>
+              </w:rPr>
+            </w:pPr>
+          </w:p>
+        </w:tc>
+      </w:tr>
+      <w:tr>
+        <w:tc>
+          <w:tcPr>
+            <w:tcW w:w="540" w:type="dxa"/>
+          </w:tcPr>
+          <w:p>
+            <w:pPr>
+              <w:pStyle w:val="BodyText"/>
+              <w:spacing w:before="60" w:after="60"/>
+              <w:ind w:left="0"/>
+              <w:jc w:val="center"/>
+              <w:rPr>
+                <w:sz w:val="18"/>
+                <w:szCs w:val="18"/>
+              </w:rPr>
+            </w:pPr>
+          </w:p>
+        </w:tc>
+        <w:tc>
+          <w:tcPr>
+            <w:tcW w:w="4500" w:type="dxa"/>
+            <w:vAlign w:val="center"/>
+          </w:tcPr>
+          <w:p>
+            <w:pPr>
+              <w:pStyle w:val="BodyText"/>
+              <w:spacing w:before="60" w:after="60"/>
+              <w:ind w:left="0"/>
+              <w:rPr>
+                <w:sz w:val="18"/>
+                <w:szCs w:val="18"/>
+              </w:rPr>
+            </w:pPr>
+          </w:p>
+        </w:tc>
+        <w:tc>
+          <w:tcPr>
+            <w:tcW w:w="2790" w:type="dxa"/>
+          </w:tcPr>
+          <w:p>
+            <w:pPr>
+              <w:pStyle w:val="BodyText"/>
+              <w:spacing w:before="60" w:after="60"/>
+              <w:ind w:left="0"/>
+              <w:rPr>
+                <w:sz w:val="18"/>
+                <w:szCs w:val="18"/>
+              </w:rPr>
+            </w:pPr>
+          </w:p>
+        </w:tc>
+        <w:tc>
+          <w:tcPr>
+            <w:tcW w:w="900" w:type="dxa"/>
+          </w:tcPr>
+          <w:p>
+            <w:pPr>
+              <w:pStyle w:val="BodyText"/>
+              <w:spacing w:before="60" w:after="60"/>
+              <w:ind w:left="0"/>
+              <w:jc w:val="center"/>
+              <w:rPr>
+                <w:sz w:val="18"/>
+                <w:szCs w:val="18"/>
+              </w:rPr>
+            </w:pPr>
+          </w:p>
+        </w:tc>
+        <w:tc>
+          <w:tcPr>
+            <w:tcW w:w="990" w:type="dxa"/>
+          </w:tcPr>
+          <w:p>
+            <w:pPr>
+              <w:pStyle w:val="BodyText"/>
+              <w:spacing w:before="60" w:after="60"/>
+              <w:ind w:left="0"/>
+              <w:jc w:val="center"/>
+              <w:rPr>
+                <w:sz w:val="18"/>
+                <w:szCs w:val="18"/>
+              </w:rPr>
+            </w:pPr>
+          </w:p>
+        </w:tc>
+      </w:tr>
+      <w:tr>
+        <w:tc>
+          <w:tcPr>
+            <w:tcW w:w="540" w:type="dxa"/>
+          </w:tcPr>
+          <w:p>
+            <w:pPr>
+              <w:pStyle w:val="BodyText"/>
+              <w:spacing w:before="60" w:after="60"/>
+              <w:ind w:left="0"/>
+              <w:jc w:val="center"/>
+              <w:rPr>
+                <w:sz w:val="18"/>
+                <w:szCs w:val="18"/>
+              </w:rPr>
+            </w:pPr>
+          </w:p>
+        </w:tc>
+        <w:tc>
+          <w:tcPr>
+            <w:tcW w:w="4500" w:type="dxa"/>
+            <w:vAlign w:val="center"/>
+          </w:tcPr>
+          <w:p>
+            <w:pPr>
+              <w:pStyle w:val="BodyText"/>
+              <w:spacing w:before="60" w:after="60"/>
+              <w:ind w:left="0"/>
+              <w:rPr>
+                <w:sz w:val="18"/>
+                <w:szCs w:val="18"/>
+              </w:rPr>
+            </w:pPr>
+          </w:p>
+        </w:tc>
+        <w:tc>
+          <w:tcPr>
+            <w:tcW w:w="2790" w:type="dxa"/>
+          </w:tcPr>
+          <w:p>
+            <w:pPr>
+              <w:pStyle w:val="BodyText"/>
+              <w:spacing w:before="60" w:after="60"/>
+              <w:ind w:left="0"/>
+              <w:rPr>
+                <w:sz w:val="18"/>
+                <w:szCs w:val="18"/>
+              </w:rPr>
+            </w:pPr>
+          </w:p>
+        </w:tc>
+        <w:tc>
+          <w:tcPr>
+            <w:tcW w:w="900" w:type="dxa"/>
+          </w:tcPr>
+          <w:p>
+            <w:pPr>
+              <w:pStyle w:val="BodyText"/>
+              <w:spacing w:before="60" w:after="60"/>
+              <w:ind w:left="0"/>
+              <w:jc w:val="center"/>
+              <w:rPr>
+                <w:sz w:val="18"/>
+                <w:szCs w:val="18"/>
+              </w:rPr>
+            </w:pPr>
+          </w:p>
+        </w:tc>
+        <w:tc>
+          <w:tcPr>
+            <w:tcW w:w="990" w:type="dxa"/>
+          </w:tcPr>
+          <w:p>
+            <w:pPr>
+              <w:pStyle w:val="BodyText"/>
+              <w:spacing w:before="60" w:after="60"/>
+              <w:ind w:left="0"/>
+              <w:jc w:val="center"/>
+              <w:rPr>
+                <w:sz w:val="18"/>
+                <w:szCs w:val="18"/>
+              </w:rPr>
+            </w:pPr>
+          </w:p>
+        </w:tc>
+      </w:tr>
+      <w:tr>
+        <w:tc>
+          <w:tcPr>
+            <w:tcW w:w="540" w:type="dxa"/>
+          </w:tcPr>
+          <w:p>
+            <w:pPr>
+              <w:pStyle w:val="BodyText"/>
+              <w:spacing w:before="60" w:after="60"/>
+              <w:ind w:left="0"/>
+              <w:jc w:val="center"/>
+              <w:rPr>
+                <w:sz w:val="18"/>
+                <w:szCs w:val="18"/>
+              </w:rPr>
+            </w:pPr>
+          </w:p>
+        </w:tc>
+        <w:tc>
+          <w:tcPr>
+            <w:tcW w:w="4500" w:type="dxa"/>
+            <w:vAlign w:val="center"/>
+          </w:tcPr>
+          <w:p>
+            <w:pPr>
+              <w:pStyle w:val="BodyText"/>
+              <w:spacing w:before="60" w:after="60"/>
+              <w:ind w:left="0"/>
+              <w:rPr>
+                <w:sz w:val="18"/>
+                <w:szCs w:val="18"/>
+              </w:rPr>
+            </w:pPr>
+          </w:p>
+        </w:tc>
+        <w:tc>
+          <w:tcPr>
+            <w:tcW w:w="2790" w:type="dxa"/>
+          </w:tcPr>
+          <w:p>
+            <w:pPr>
+              <w:pStyle w:val="BodyText"/>
+              <w:spacing w:before="60" w:after="60"/>
+              <w:ind w:left="0"/>
+              <w:rPr>
+                <w:sz w:val="18"/>
+                <w:szCs w:val="18"/>
+              </w:rPr>
+            </w:pPr>
+          </w:p>
+        </w:tc>
+        <w:tc>
+          <w:tcPr>
+            <w:tcW w:w="900" w:type="dxa"/>
+          </w:tcPr>
+          <w:p>
+            <w:pPr>
+              <w:pStyle w:val="BodyText"/>
+              <w:spacing w:before="60" w:after="60"/>
+              <w:ind w:left="0"/>
+              <w:jc w:val="center"/>
+              <w:rPr>
+                <w:sz w:val="18"/>
+                <w:szCs w:val="18"/>
+              </w:rPr>
+            </w:pPr>
+          </w:p>
+        </w:tc>
+        <w:tc>
+          <w:tcPr>
+            <w:tcW w:w="990" w:type="dxa"/>
+          </w:tcPr>
+          <w:p>
+            <w:pPr>
+              <w:pStyle w:val="BodyText"/>
+              <w:spacing w:before="60" w:after="60"/>
+              <w:ind w:left="0"/>
+              <w:jc w:val="center"/>
+              <w:rPr>
+                <w:sz w:val="18"/>
+                <w:szCs w:val="18"/>
+              </w:rPr>
+            </w:pPr>
+          </w:p>
+        </w:tc>
+      </w:tr>
+      <w:tr>
+        <w:tc>
+          <w:tcPr>
+            <w:tcW w:w="540" w:type="dxa"/>
+          </w:tcPr>
+          <w:p>
+            <w:pPr>
+              <w:pStyle w:val="BodyText"/>
+              <w:spacing w:before="60" w:after="60"/>
+              <w:ind w:left="0"/>
+              <w:jc w:val="center"/>
+              <w:rPr>
+                <w:sz w:val="18"/>
+                <w:szCs w:val="18"/>
+              </w:rPr>
+            </w:pPr>
+          </w:p>
+        </w:tc>
+        <w:tc>
+          <w:tcPr>
+            <w:tcW w:w="4500" w:type="dxa"/>
+            <w:vAlign w:val="center"/>
+          </w:tcPr>
+          <w:p>
+            <w:pPr>
+              <w:pStyle w:val="BodyText"/>
+              <w:spacing w:before="60" w:after="60"/>
+              <w:ind w:left="0"/>
+              <w:rPr>
+                <w:sz w:val="18"/>
+                <w:szCs w:val="18"/>
+              </w:rPr>
+            </w:pPr>
+          </w:p>
+        </w:tc>
+        <w:tc>
+          <w:tcPr>
+            <w:tcW w:w="2790" w:type="dxa"/>
+          </w:tcPr>
+          <w:p>
+            <w:pPr>
+              <w:pStyle w:val="BodyText"/>
+              <w:spacing w:before="60" w:after="60"/>
+              <w:ind w:left="0"/>
+              <w:rPr>
+                <w:sz w:val="18"/>
+                <w:szCs w:val="18"/>
+              </w:rPr>
+            </w:pPr>
+          </w:p>
+        </w:tc>
+        <w:tc>
+          <w:tcPr>
+            <w:tcW w:w="900" w:type="dxa"/>
+          </w:tcPr>
+          <w:p>
+            <w:pPr>
+              <w:pStyle w:val="BodyText"/>
+              <w:spacing w:before="60" w:after="60"/>
+              <w:ind w:left="0"/>
+              <w:jc w:val="center"/>
+              <w:rPr>
+                <w:sz w:val="18"/>
+                <w:szCs w:val="18"/>
+              </w:rPr>
+            </w:pPr>
+          </w:p>
+        </w:tc>
+        <w:tc>
+          <w:tcPr>
+            <w:tcW w:w="990" w:type="dxa"/>
+          </w:tcPr>
+          <w:p>
+            <w:pPr>
+              <w:pStyle w:val="BodyText"/>
+              <w:spacing w:before="60" w:after="60"/>
+              <w:ind w:left="0"/>
+              <w:jc w:val="center"/>
+              <w:rPr>
+                <w:sz w:val="18"/>
+                <w:szCs w:val="18"/>
+              </w:rPr>
+            </w:pPr>
+          </w:p>
+        </w:tc>
+      </w:tr>
+      <w:tr>
+        <w:tc>
+          <w:tcPr>
+            <w:tcW w:w="540" w:type="dxa"/>
+          </w:tcPr>
+          <w:p>
+            <w:pPr>
+              <w:pStyle w:val="BodyText"/>
+              <w:spacing w:before="60" w:after="60"/>
+              <w:ind w:left="0"/>
+              <w:jc w:val="center"/>
+              <w:rPr>
+                <w:sz w:val="18"/>
+                <w:szCs w:val="18"/>
+              </w:rPr>
+            </w:pPr>
+          </w:p>
+        </w:tc>
+        <w:tc>
+          <w:tcPr>
+            <w:tcW w:w="4500" w:type="dxa"/>
+            <w:vAlign w:val="center"/>
+          </w:tcPr>
+          <w:p>
+            <w:pPr>
+              <w:pStyle w:val="BodyText"/>
+              <w:spacing w:before="60" w:after="60"/>
+              <w:ind w:left="0"/>
+              <w:rPr>
+                <w:sz w:val="18"/>
+                <w:szCs w:val="18"/>
+              </w:rPr>
+            </w:pPr>
+          </w:p>
+        </w:tc>
+        <w:tc>
+          <w:tcPr>
+            <w:tcW w:w="2790" w:type="dxa"/>
+          </w:tcPr>
+          <w:p>
+            <w:pPr>
+              <w:pStyle w:val="BodyText"/>
+              <w:spacing w:before="60" w:after="60"/>
+              <w:ind w:left="0"/>
+              <w:rPr>
+                <w:sz w:val="18"/>
+                <w:szCs w:val="18"/>
+              </w:rPr>
+            </w:pPr>
+          </w:p>
+        </w:tc>
+        <w:tc>
+          <w:tcPr>
+            <w:tcW w:w="900" w:type="dxa"/>
+          </w:tcPr>
+          <w:p>
+            <w:pPr>
+              <w:pStyle w:val="BodyText"/>
+              <w:spacing w:before="60" w:after="60"/>
+              <w:ind w:left="0"/>
+              <w:jc w:val="center"/>
+              <w:rPr>
+                <w:sz w:val="18"/>
+                <w:szCs w:val="18"/>
+              </w:rPr>
+            </w:pPr>
+          </w:p>
+        </w:tc>
+        <w:tc>
+          <w:tcPr>
+            <w:tcW w:w="990" w:type="dxa"/>
+          </w:tcPr>
+          <w:p>
+            <w:pPr>
+              <w:pStyle w:val="BodyText"/>
+              <w:spacing w:before="60" w:after="60"/>
+              <w:ind w:left="0"/>
+              <w:jc w:val="center"/>
+              <w:rPr>
+                <w:sz w:val="18"/>
+                <w:szCs w:val="18"/>
+              </w:rPr>
+            </w:pPr>
+          </w:p>
+        </w:tc>
+      </w:tr>
+      <w:tr>
+        <w:tc>
+          <w:tcPr>
+            <w:tcW w:w="540" w:type="dxa"/>
+          </w:tcPr>
+          <w:p>
+            <w:pPr>
+              <w:pStyle w:val="BodyText"/>
+              <w:spacing w:before="60" w:after="60"/>
+              <w:ind w:left="0"/>
+              <w:jc w:val="center"/>
+              <w:rPr>
+                <w:sz w:val="18"/>
+                <w:szCs w:val="18"/>
+              </w:rPr>
+            </w:pPr>
+          </w:p>
+        </w:tc>
+        <w:tc>
+          <w:tcPr>
+            <w:tcW w:w="4500" w:type="dxa"/>
+            <w:vAlign w:val="center"/>
+          </w:tcPr>
+          <w:p>
+            <w:pPr>
+              <w:pStyle w:val="BodyText"/>
+              <w:spacing w:before="60" w:after="60"/>
+              <w:ind w:left="0"/>
+              <w:rPr>
+                <w:sz w:val="18"/>
+                <w:szCs w:val="18"/>
+              </w:rPr>
+            </w:pPr>
+          </w:p>
+        </w:tc>
+        <w:tc>
+          <w:tcPr>
+            <w:tcW w:w="2790" w:type="dxa"/>
+          </w:tcPr>
+          <w:p>
+            <w:pPr>
+              <w:pStyle w:val="BodyText"/>
+              <w:spacing w:before="60" w:after="60"/>
+              <w:ind w:left="0"/>
+              <w:rPr>
+                <w:sz w:val="18"/>
+                <w:szCs w:val="18"/>
+              </w:rPr>
+            </w:pPr>
+          </w:p>
+        </w:tc>
+        <w:tc>
+          <w:tcPr>
+            <w:tcW w:w="900" w:type="dxa"/>
+          </w:tcPr>
+          <w:p>
+            <w:pPr>
+              <w:pStyle w:val="BodyText"/>
+              <w:spacing w:before="60" w:after="60"/>
+              <w:ind w:left="0"/>
+              <w:jc w:val="center"/>
+              <w:rPr>
+                <w:sz w:val="18"/>
+                <w:szCs w:val="18"/>
+              </w:rPr>
+            </w:pPr>
+          </w:p>
+        </w:tc>
+        <w:tc>
+          <w:tcPr>
+            <w:tcW w:w="990" w:type="dxa"/>
+          </w:tcPr>
+          <w:p>
+            <w:pPr>
+              <w:pStyle w:val="BodyText"/>
+              <w:spacing w:before="60" w:after="60"/>
+              <w:ind w:left="0"/>
+              <w:jc w:val="center"/>
+              <w:rPr>
+                <w:sz w:val="18"/>
+                <w:szCs w:val="18"/>
+              </w:rPr>
+            </w:pPr>
+          </w:p>
+        </w:tc>
+      </w:tr>
+      <w:tr>
+        <w:tc>
+          <w:tcPr>
+            <w:tcW w:w="540" w:type="dxa"/>
+          </w:tcPr>
+          <w:p>
+            <w:pPr>
+              <w:pStyle w:val="BodyText"/>
+              <w:spacing w:before="60" w:after="60"/>
+              <w:ind w:left="0"/>
+              <w:jc w:val="center"/>
+              <w:rPr>
+                <w:sz w:val="18"/>
+                <w:szCs w:val="18"/>
+              </w:rPr>
+            </w:pPr>
+          </w:p>
+        </w:tc>
+        <w:tc>
+          <w:tcPr>
+            <w:tcW w:w="4500" w:type="dxa"/>
+            <w:vAlign w:val="center"/>
+          </w:tcPr>
+          <w:p>
+            <w:pPr>
+              <w:pStyle w:val="BodyText"/>
+              <w:spacing w:before="60" w:after="60"/>
+              <w:ind w:left="0"/>
+              <w:rPr>
+                <w:sz w:val="18"/>
+                <w:szCs w:val="18"/>
+              </w:rPr>
+            </w:pPr>
+          </w:p>
+        </w:tc>
+        <w:tc>
+          <w:tcPr>
+            <w:tcW w:w="2790" w:type="dxa"/>
+          </w:tcPr>
+          <w:p>
+            <w:pPr>
+              <w:pStyle w:val="BodyText"/>
+              <w:spacing w:before="60" w:after="60"/>
+              <w:ind w:left="0"/>
+              <w:rPr>
+                <w:sz w:val="18"/>
+                <w:szCs w:val="18"/>
+              </w:rPr>
+            </w:pPr>
+          </w:p>
+        </w:tc>
+        <w:tc>
+          <w:tcPr>
+            <w:tcW w:w="900" w:type="dxa"/>
+          </w:tcPr>
+          <w:p>
+            <w:pPr>
+              <w:pStyle w:val="BodyText"/>
+              <w:spacing w:before="60" w:after="60"/>
+              <w:ind w:left="0"/>
+              <w:jc w:val="center"/>
+              <w:rPr>
+                <w:sz w:val="18"/>
+                <w:szCs w:val="18"/>
+              </w:rPr>
+            </w:pPr>
+          </w:p>
+        </w:tc>
+        <w:tc>
+          <w:tcPr>
+            <w:tcW w:w="990" w:type="dxa"/>
           </w:tcPr>
           <w:p>
             <w:pPr>
@@ -2752,7 +5174,7 @@
               <w:rFonts w:ascii="Arial" w:hAnsi="Arial"/>
               <w:noProof/>
             </w:rPr>
-            <w:t>2</w:t>
+            <w:t>3</w:t>
           </w:r>
           <w:r>
             <w:rPr>

</xml_diff>

<commit_message>
V2.5 - added fake tests for the program and script names and versions.  This enables them to show up in the test query of the database.
</commit_message>
<xml_diff>
--- a/SoftwareReviewReport_2015-02-20.docx
+++ b/SoftwareReviewReport_2015-02-20.docx
@@ -139,6 +139,12 @@
         </w:rPr>
         <w:t>5</w:t>
       </w:r>
+      <w:r>
+        <w:rPr>
+          <w:rFonts w:ascii="Arial" w:hAnsi="Arial"/>
+        </w:rPr>
+        <w:t>, 2/27/2015</w:t>
+      </w:r>
     </w:p>
     <w:p>
       <w:pPr>
@@ -1008,48 +1014,7 @@
           </w:p>
         </w:tc>
       </w:tr>
-      <w:tr>
-        <w:tc>
-          <w:tcPr>
-            <w:tcW w:w="2610" w:type="dxa"/>
-          </w:tcPr>
-          <w:p>
-            <w:pPr>
-              <w:spacing w:after="60"/>
-              <w:rPr>
-                <w:rFonts w:ascii="Calibri" w:hAnsi="Calibri"/>
-                <w:color w:val="000000"/>
-                <w:sz w:val="22"/>
-                <w:szCs w:val="22"/>
-              </w:rPr>
-            </w:pPr>
-          </w:p>
-        </w:tc>
-        <w:tc>
-          <w:tcPr>
-            <w:tcW w:w="1440" w:type="dxa"/>
-          </w:tcPr>
-          <w:p>
-            <w:pPr>
-              <w:spacing w:after="60"/>
-              <w:rPr>
-                <w:rFonts w:ascii="Arial" w:hAnsi="Arial" w:cs="Arial"/>
-                <w:b/>
-              </w:rPr>
-            </w:pPr>
-          </w:p>
-        </w:tc>
-      </w:tr>
     </w:tbl>
-    <w:p>
-      <w:pPr>
-        <w:spacing w:before="480" w:after="120"/>
-        <w:rPr>
-          <w:rFonts w:ascii="Arial" w:hAnsi="Arial" w:cs="Arial"/>
-          <w:b/>
-        </w:rPr>
-      </w:pPr>
-    </w:p>
     <w:p>
       <w:pPr>
         <w:spacing w:before="480" w:after="120"/>
@@ -1668,15 +1633,7 @@
                 <w:sz w:val="18"/>
                 <w:szCs w:val="18"/>
               </w:rPr>
-              <w:t xml:space="preserve"> was intentional, it may make sense to make the script </w:t>
-            </w:r>
-            <w:r>
-              <w:rPr>
-                <w:sz w:val="18"/>
-                <w:szCs w:val="18"/>
-              </w:rPr>
-              <w:lastRenderedPageBreak/>
-              <w:t>language case in-sensitive.</w:t>
+              <w:t xml:space="preserve"> was intentional, it may make sense to make the script language case in-sensitive.</w:t>
             </w:r>
           </w:p>
         </w:tc>
@@ -1699,7 +1656,6 @@
                 <w:sz w:val="18"/>
                 <w:szCs w:val="18"/>
               </w:rPr>
-              <w:lastRenderedPageBreak/>
               <w:t>None at this time</w:t>
             </w:r>
           </w:p>
@@ -1774,7 +1730,6 @@
                 <w:sz w:val="18"/>
                 <w:szCs w:val="18"/>
               </w:rPr>
-              <w:lastRenderedPageBreak/>
               <w:t>4</w:t>
             </w:r>
           </w:p>
@@ -1896,6 +1851,7 @@
                 <w:sz w:val="18"/>
                 <w:szCs w:val="18"/>
               </w:rPr>
+              <w:lastRenderedPageBreak/>
               <w:t>5</w:t>
             </w:r>
           </w:p>
@@ -2458,14 +2414,7 @@
                 <w:sz w:val="18"/>
                 <w:szCs w:val="18"/>
               </w:rPr>
-              <w:t>)</w:t>
-            </w:r>
-            <w:r>
-              <w:rPr>
-                <w:sz w:val="18"/>
-                <w:szCs w:val="18"/>
-              </w:rPr>
-              <w:t xml:space="preserve"> the variables </w:t>
+              <w:t xml:space="preserve">) the variables </w:t>
             </w:r>
             <w:proofErr w:type="spellStart"/>
             <w:r>
@@ -2720,14 +2669,7 @@
                 <w:sz w:val="18"/>
                 <w:szCs w:val="18"/>
               </w:rPr>
-              <w:t>)</w:t>
-            </w:r>
-            <w:r>
-              <w:rPr>
-                <w:sz w:val="18"/>
-                <w:szCs w:val="18"/>
-              </w:rPr>
-              <w:t xml:space="preserve"> the commands that perform I/O also give the UI a chance to update.  The other commands do not. </w:t>
+              <w:t xml:space="preserve">) the commands that perform I/O also give the UI a chance to update.  The other commands do not. </w:t>
             </w:r>
           </w:p>
         </w:tc>
@@ -2773,13 +2715,7 @@
               <w:rPr>
                 <w:color w:val="000000"/>
               </w:rPr>
-              <w:t>();</w:t>
-            </w:r>
-            <w:r>
-              <w:rPr>
-                <w:color w:val="000000"/>
-              </w:rPr>
-              <w:t xml:space="preserve"> was added to the end of the command processing loop after processing each command.</w:t>
+              <w:t>(); was added to the end of the command processing loop after processing each command.</w:t>
             </w:r>
           </w:p>
         </w:tc>
@@ -3131,7 +3067,6 @@
                 <w:szCs w:val="18"/>
               </w:rPr>
             </w:pPr>
-            <w:bookmarkStart w:id="5" w:name="_GoBack" w:colFirst="3" w:colLast="3"/>
             <w:r>
               <w:rPr>
                 <w:sz w:val="18"/>
@@ -3314,7 +3249,6 @@
           </w:p>
         </w:tc>
       </w:tr>
-      <w:bookmarkEnd w:id="5"/>
       <w:tr>
         <w:tc>
           <w:tcPr>
@@ -3331,6 +3265,13 @@
                 <w:szCs w:val="18"/>
               </w:rPr>
             </w:pPr>
+            <w:r>
+              <w:rPr>
+                <w:sz w:val="18"/>
+                <w:szCs w:val="18"/>
+              </w:rPr>
+              <w:t>13</w:t>
+            </w:r>
           </w:p>
         </w:tc>
         <w:tc>
@@ -3348,6 +3289,45 @@
                 <w:szCs w:val="18"/>
               </w:rPr>
             </w:pPr>
+            <w:r>
+              <w:rPr>
+                <w:sz w:val="18"/>
+                <w:szCs w:val="18"/>
+              </w:rPr>
+              <w:t xml:space="preserve">The functions </w:t>
+            </w:r>
+            <w:proofErr w:type="spellStart"/>
+            <w:r>
+              <w:rPr>
+                <w:sz w:val="18"/>
+                <w:szCs w:val="18"/>
+              </w:rPr>
+              <w:t>commPortSeleced_A</w:t>
+            </w:r>
+            <w:proofErr w:type="spellEnd"/>
+            <w:r>
+              <w:rPr>
+                <w:sz w:val="18"/>
+                <w:szCs w:val="18"/>
+              </w:rPr>
+              <w:t xml:space="preserve"> and </w:t>
+            </w:r>
+            <w:proofErr w:type="spellStart"/>
+            <w:r>
+              <w:rPr>
+                <w:sz w:val="18"/>
+                <w:szCs w:val="18"/>
+              </w:rPr>
+              <w:t>commPortSelected_B</w:t>
+            </w:r>
+            <w:proofErr w:type="spellEnd"/>
+            <w:r>
+              <w:rPr>
+                <w:sz w:val="18"/>
+                <w:szCs w:val="18"/>
+              </w:rPr>
+              <w:t xml:space="preserve"> could have had a common implementation.</w:t>
+            </w:r>
           </w:p>
         </w:tc>
         <w:tc>
@@ -3364,6 +3344,13 @@
                 <w:szCs w:val="18"/>
               </w:rPr>
             </w:pPr>
+            <w:r>
+              <w:rPr>
+                <w:sz w:val="18"/>
+                <w:szCs w:val="18"/>
+              </w:rPr>
+              <w:t>None at this time</w:t>
+            </w:r>
           </w:p>
         </w:tc>
         <w:tc>
@@ -3381,6 +3368,13 @@
                 <w:szCs w:val="18"/>
               </w:rPr>
             </w:pPr>
+            <w:r>
+              <w:rPr>
+                <w:sz w:val="18"/>
+                <w:szCs w:val="18"/>
+              </w:rPr>
+              <w:t>JP</w:t>
+            </w:r>
           </w:p>
         </w:tc>
         <w:tc>
@@ -3398,6 +3392,13 @@
                 <w:szCs w:val="18"/>
               </w:rPr>
             </w:pPr>
+            <w:r>
+              <w:rPr>
+                <w:sz w:val="18"/>
+                <w:szCs w:val="18"/>
+              </w:rPr>
+              <w:t>NA</w:t>
+            </w:r>
           </w:p>
         </w:tc>
       </w:tr>
@@ -3417,6 +3418,13 @@
                 <w:szCs w:val="18"/>
               </w:rPr>
             </w:pPr>
+            <w:r>
+              <w:rPr>
+                <w:sz w:val="18"/>
+                <w:szCs w:val="18"/>
+              </w:rPr>
+              <w:t>14</w:t>
+            </w:r>
           </w:p>
         </w:tc>
         <w:tc>
@@ -3434,6 +3442,65 @@
                 <w:szCs w:val="18"/>
               </w:rPr>
             </w:pPr>
+            <w:r>
+              <w:rPr>
+                <w:sz w:val="18"/>
+                <w:szCs w:val="18"/>
+              </w:rPr>
+              <w:t xml:space="preserve">In </w:t>
+            </w:r>
+            <w:proofErr w:type="spellStart"/>
+            <w:r>
+              <w:rPr>
+                <w:sz w:val="18"/>
+                <w:szCs w:val="18"/>
+              </w:rPr>
+              <w:t>MainWindow</w:t>
+            </w:r>
+            <w:proofErr w:type="spellEnd"/>
+            <w:proofErr w:type="gramStart"/>
+            <w:r>
+              <w:rPr>
+                <w:sz w:val="18"/>
+                <w:szCs w:val="18"/>
+              </w:rPr>
+              <w:t>::</w:t>
+            </w:r>
+            <w:proofErr w:type="gramEnd"/>
+            <w:r>
+              <w:rPr>
+                <w:color w:val="000000"/>
+              </w:rPr>
+              <w:t xml:space="preserve"> </w:t>
+            </w:r>
+            <w:proofErr w:type="spellStart"/>
+            <w:r>
+              <w:rPr>
+                <w:color w:val="000000"/>
+              </w:rPr>
+              <w:t>readVapoThermResponse</w:t>
+            </w:r>
+            <w:proofErr w:type="spellEnd"/>
+            <w:r>
+              <w:rPr>
+                <w:color w:val="000000"/>
+              </w:rPr>
+              <w:t xml:space="preserve">() there is a read into </w:t>
+            </w:r>
+            <w:proofErr w:type="spellStart"/>
+            <w:r>
+              <w:rPr>
+                <w:color w:val="000000"/>
+              </w:rPr>
+              <w:t>m_inputBuffer</w:t>
+            </w:r>
+            <w:proofErr w:type="spellEnd"/>
+            <w:r>
+              <w:rPr>
+                <w:color w:val="000000"/>
+              </w:rPr>
+              <w:t>, a static buffer to hold the contents of the read across calls.  The read has a hard-coded size of 1024 in it.</w:t>
+            </w:r>
           </w:p>
         </w:tc>
         <w:tc>
@@ -3450,6 +3517,47 @@
                 <w:szCs w:val="18"/>
               </w:rPr>
             </w:pPr>
+            <w:r>
+              <w:rPr>
+                <w:sz w:val="18"/>
+                <w:szCs w:val="18"/>
+              </w:rPr>
+              <w:t xml:space="preserve">The hard-coded 1024 was replaced by </w:t>
+            </w:r>
+            <w:proofErr w:type="spellStart"/>
+            <w:proofErr w:type="gramStart"/>
+            <w:r>
+              <w:rPr>
+                <w:sz w:val="18"/>
+                <w:szCs w:val="18"/>
+              </w:rPr>
+              <w:t>sizeof</w:t>
+            </w:r>
+            <w:proofErr w:type="spellEnd"/>
+            <w:r>
+              <w:rPr>
+                <w:sz w:val="18"/>
+                <w:szCs w:val="18"/>
+              </w:rPr>
+              <w:t>(</w:t>
+            </w:r>
+            <w:proofErr w:type="spellStart"/>
+            <w:proofErr w:type="gramEnd"/>
+            <w:r>
+              <w:rPr>
+                <w:sz w:val="18"/>
+                <w:szCs w:val="18"/>
+              </w:rPr>
+              <w:t>m_inputBuffer</w:t>
+            </w:r>
+            <w:proofErr w:type="spellEnd"/>
+            <w:r>
+              <w:rPr>
+                <w:sz w:val="18"/>
+                <w:szCs w:val="18"/>
+              </w:rPr>
+              <w:t>).</w:t>
+            </w:r>
           </w:p>
         </w:tc>
         <w:tc>
@@ -3467,6 +3575,13 @@
                 <w:szCs w:val="18"/>
               </w:rPr>
             </w:pPr>
+            <w:r>
+              <w:rPr>
+                <w:sz w:val="18"/>
+                <w:szCs w:val="18"/>
+              </w:rPr>
+              <w:t>JP</w:t>
+            </w:r>
           </w:p>
         </w:tc>
         <w:tc>
@@ -3484,6 +3599,13 @@
                 <w:szCs w:val="18"/>
               </w:rPr>
             </w:pPr>
+            <w:r>
+              <w:rPr>
+                <w:sz w:val="18"/>
+                <w:szCs w:val="18"/>
+              </w:rPr>
+              <w:t>3/2/2015</w:t>
+            </w:r>
           </w:p>
         </w:tc>
       </w:tr>
@@ -3503,6 +3625,13 @@
                 <w:szCs w:val="18"/>
               </w:rPr>
             </w:pPr>
+            <w:r>
+              <w:rPr>
+                <w:sz w:val="18"/>
+                <w:szCs w:val="18"/>
+              </w:rPr>
+              <w:t>15</w:t>
+            </w:r>
           </w:p>
         </w:tc>
         <w:tc>
@@ -3520,6 +3649,57 @@
                 <w:szCs w:val="18"/>
               </w:rPr>
             </w:pPr>
+            <w:r>
+              <w:rPr>
+                <w:sz w:val="18"/>
+                <w:szCs w:val="18"/>
+              </w:rPr>
+              <w:t xml:space="preserve">In </w:t>
+            </w:r>
+            <w:proofErr w:type="spellStart"/>
+            <w:r>
+              <w:rPr>
+                <w:sz w:val="18"/>
+                <w:szCs w:val="18"/>
+              </w:rPr>
+              <w:t>MainWindow</w:t>
+            </w:r>
+            <w:proofErr w:type="spellEnd"/>
+            <w:proofErr w:type="gramStart"/>
+            <w:r>
+              <w:rPr>
+                <w:sz w:val="18"/>
+                <w:szCs w:val="18"/>
+              </w:rPr>
+              <w:t>::</w:t>
+            </w:r>
+            <w:proofErr w:type="gramEnd"/>
+            <w:r>
+              <w:rPr>
+                <w:color w:val="000000"/>
+              </w:rPr>
+              <w:t xml:space="preserve"> </w:t>
+            </w:r>
+            <w:proofErr w:type="spellStart"/>
+            <w:r>
+              <w:rPr>
+                <w:color w:val="000000"/>
+              </w:rPr>
+              <w:t>readVapoThermResponse</w:t>
+            </w:r>
+            <w:proofErr w:type="spellEnd"/>
+            <w:r>
+              <w:rPr>
+                <w:color w:val="000000"/>
+              </w:rPr>
+              <w:t>()</w:t>
+            </w:r>
+            <w:r>
+              <w:rPr>
+                <w:color w:val="000000"/>
+              </w:rPr>
+              <w:t xml:space="preserve"> it is possible to overrun the input buffer by  1 character.</w:t>
+            </w:r>
           </w:p>
         </w:tc>
         <w:tc>
@@ -3536,6 +3716,13 @@
                 <w:szCs w:val="18"/>
               </w:rPr>
             </w:pPr>
+            <w:r>
+              <w:rPr>
+                <w:sz w:val="18"/>
+                <w:szCs w:val="18"/>
+              </w:rPr>
+              <w:t>The maximum amount written was reduced by 1 character.</w:t>
+            </w:r>
           </w:p>
         </w:tc>
         <w:tc>
@@ -3553,6 +3740,13 @@
                 <w:szCs w:val="18"/>
               </w:rPr>
             </w:pPr>
+            <w:r>
+              <w:rPr>
+                <w:sz w:val="18"/>
+                <w:szCs w:val="18"/>
+              </w:rPr>
+              <w:t>JP</w:t>
+            </w:r>
           </w:p>
         </w:tc>
         <w:tc>
@@ -3570,6 +3764,13 @@
                 <w:szCs w:val="18"/>
               </w:rPr>
             </w:pPr>
+            <w:r>
+              <w:rPr>
+                <w:sz w:val="18"/>
+                <w:szCs w:val="18"/>
+              </w:rPr>
+              <w:t>3/2/2015</w:t>
+            </w:r>
           </w:p>
         </w:tc>
       </w:tr>
@@ -3589,6 +3790,13 @@
                 <w:szCs w:val="18"/>
               </w:rPr>
             </w:pPr>
+            <w:r>
+              <w:rPr>
+                <w:sz w:val="18"/>
+                <w:szCs w:val="18"/>
+              </w:rPr>
+              <w:t>16</w:t>
+            </w:r>
           </w:p>
         </w:tc>
         <w:tc>
@@ -3606,6 +3814,54 @@
                 <w:szCs w:val="18"/>
               </w:rPr>
             </w:pPr>
+            <w:r>
+              <w:rPr>
+                <w:sz w:val="18"/>
+                <w:szCs w:val="18"/>
+              </w:rPr>
+              <w:t xml:space="preserve">The function </w:t>
+            </w:r>
+            <w:proofErr w:type="spellStart"/>
+            <w:r>
+              <w:rPr>
+                <w:sz w:val="18"/>
+                <w:szCs w:val="18"/>
+              </w:rPr>
+              <w:t>MainWindow</w:t>
+            </w:r>
+            <w:proofErr w:type="spellEnd"/>
+            <w:r>
+              <w:rPr>
+                <w:sz w:val="18"/>
+                <w:szCs w:val="18"/>
+              </w:rPr>
+              <w:t>::</w:t>
+            </w:r>
+            <w:proofErr w:type="spellStart"/>
+            <w:proofErr w:type="gramStart"/>
+            <w:r>
+              <w:rPr>
+                <w:sz w:val="18"/>
+                <w:szCs w:val="18"/>
+              </w:rPr>
+              <w:t>reloadScriptButtonPressed</w:t>
+            </w:r>
+            <w:proofErr w:type="spellEnd"/>
+            <w:r>
+              <w:rPr>
+                <w:sz w:val="18"/>
+                <w:szCs w:val="18"/>
+              </w:rPr>
+              <w:t>(</w:t>
+            </w:r>
+            <w:proofErr w:type="gramEnd"/>
+            <w:r>
+              <w:rPr>
+                <w:sz w:val="18"/>
+                <w:szCs w:val="18"/>
+              </w:rPr>
+              <w:t>) need not be a QT slot.</w:t>
+            </w:r>
           </w:p>
         </w:tc>
         <w:tc>
@@ -3622,6 +3878,38 @@
                 <w:szCs w:val="18"/>
               </w:rPr>
             </w:pPr>
+            <w:r>
+              <w:rPr>
+                <w:sz w:val="18"/>
+                <w:szCs w:val="18"/>
+              </w:rPr>
+              <w:t xml:space="preserve">Made the function private and changed the name to </w:t>
+            </w:r>
+            <w:proofErr w:type="spellStart"/>
+            <w:proofErr w:type="gramStart"/>
+            <w:r>
+              <w:rPr>
+                <w:sz w:val="18"/>
+                <w:szCs w:val="18"/>
+              </w:rPr>
+              <w:t>loadScript</w:t>
+            </w:r>
+            <w:proofErr w:type="spellEnd"/>
+            <w:r>
+              <w:rPr>
+                <w:sz w:val="18"/>
+                <w:szCs w:val="18"/>
+              </w:rPr>
+              <w:t>(</w:t>
+            </w:r>
+            <w:proofErr w:type="gramEnd"/>
+            <w:r>
+              <w:rPr>
+                <w:sz w:val="18"/>
+                <w:szCs w:val="18"/>
+              </w:rPr>
+              <w:t>)..</w:t>
+            </w:r>
           </w:p>
         </w:tc>
         <w:tc>
@@ -3639,6 +3927,13 @@
                 <w:szCs w:val="18"/>
               </w:rPr>
             </w:pPr>
+            <w:r>
+              <w:rPr>
+                <w:sz w:val="18"/>
+                <w:szCs w:val="18"/>
+              </w:rPr>
+              <w:t>JP</w:t>
+            </w:r>
           </w:p>
         </w:tc>
         <w:tc>
@@ -3656,6 +3951,13 @@
                 <w:szCs w:val="18"/>
               </w:rPr>
             </w:pPr>
+            <w:r>
+              <w:rPr>
+                <w:sz w:val="18"/>
+                <w:szCs w:val="18"/>
+              </w:rPr>
+              <w:t>3/2/2015</w:t>
+            </w:r>
           </w:p>
         </w:tc>
       </w:tr>
@@ -3675,6 +3977,13 @@
                 <w:szCs w:val="18"/>
               </w:rPr>
             </w:pPr>
+            <w:r>
+              <w:rPr>
+                <w:sz w:val="18"/>
+                <w:szCs w:val="18"/>
+              </w:rPr>
+              <w:t>17</w:t>
+            </w:r>
           </w:p>
         </w:tc>
         <w:tc>
@@ -3692,6 +4001,54 @@
                 <w:szCs w:val="18"/>
               </w:rPr>
             </w:pPr>
+            <w:r>
+              <w:rPr>
+                <w:sz w:val="18"/>
+                <w:szCs w:val="18"/>
+              </w:rPr>
+              <w:t xml:space="preserve">The function </w:t>
+            </w:r>
+            <w:proofErr w:type="spellStart"/>
+            <w:r>
+              <w:rPr>
+                <w:sz w:val="18"/>
+                <w:szCs w:val="18"/>
+              </w:rPr>
+              <w:t>MainWindow</w:t>
+            </w:r>
+            <w:proofErr w:type="spellEnd"/>
+            <w:r>
+              <w:rPr>
+                <w:sz w:val="18"/>
+                <w:szCs w:val="18"/>
+              </w:rPr>
+              <w:t>::</w:t>
+            </w:r>
+            <w:proofErr w:type="spellStart"/>
+            <w:proofErr w:type="gramStart"/>
+            <w:r>
+              <w:rPr>
+                <w:sz w:val="18"/>
+                <w:szCs w:val="18"/>
+              </w:rPr>
+              <w:t>reloadScriptButtonPressed</w:t>
+            </w:r>
+            <w:proofErr w:type="spellEnd"/>
+            <w:r>
+              <w:rPr>
+                <w:sz w:val="18"/>
+                <w:szCs w:val="18"/>
+              </w:rPr>
+              <w:t>(</w:t>
+            </w:r>
+            <w:proofErr w:type="gramEnd"/>
+            <w:r>
+              <w:rPr>
+                <w:sz w:val="18"/>
+                <w:szCs w:val="18"/>
+              </w:rPr>
+              <w:t>) should take the script filename as a parameter to make the purpose clearer.</w:t>
+            </w:r>
           </w:p>
         </w:tc>
         <w:tc>
@@ -3708,6 +4065,45 @@
                 <w:szCs w:val="18"/>
               </w:rPr>
             </w:pPr>
+            <w:r>
+              <w:rPr>
+                <w:sz w:val="18"/>
+                <w:szCs w:val="18"/>
+              </w:rPr>
+              <w:t>The filename parameter was added as a “</w:t>
+            </w:r>
+            <w:proofErr w:type="spellStart"/>
+            <w:r>
+              <w:rPr>
+                <w:sz w:val="18"/>
+                <w:szCs w:val="18"/>
+              </w:rPr>
+              <w:t>const</w:t>
+            </w:r>
+            <w:proofErr w:type="spellEnd"/>
+            <w:r>
+              <w:rPr>
+                <w:sz w:val="18"/>
+                <w:szCs w:val="18"/>
+              </w:rPr>
+              <w:t xml:space="preserve"> char *”.  Also changed the function to return a </w:t>
+            </w:r>
+            <w:proofErr w:type="spellStart"/>
+            <w:r>
+              <w:rPr>
+                <w:sz w:val="18"/>
+                <w:szCs w:val="18"/>
+              </w:rPr>
+              <w:t>bool</w:t>
+            </w:r>
+            <w:proofErr w:type="spellEnd"/>
+            <w:r>
+              <w:rPr>
+                <w:sz w:val="18"/>
+                <w:szCs w:val="18"/>
+              </w:rPr>
+              <w:t xml:space="preserve"> – true if successful, false otherwise.</w:t>
+            </w:r>
           </w:p>
         </w:tc>
         <w:tc>
@@ -3725,6 +4121,13 @@
                 <w:szCs w:val="18"/>
               </w:rPr>
             </w:pPr>
+            <w:r>
+              <w:rPr>
+                <w:sz w:val="18"/>
+                <w:szCs w:val="18"/>
+              </w:rPr>
+              <w:t>JP</w:t>
+            </w:r>
           </w:p>
         </w:tc>
         <w:tc>
@@ -3742,866 +4145,13 @@
                 <w:szCs w:val="18"/>
               </w:rPr>
             </w:pPr>
-          </w:p>
-        </w:tc>
-      </w:tr>
-      <w:tr>
-        <w:tc>
-          <w:tcPr>
-            <w:tcW w:w="540" w:type="dxa"/>
-          </w:tcPr>
-          <w:p>
-            <w:pPr>
-              <w:pStyle w:val="BodyText"/>
-              <w:spacing w:before="60" w:after="60"/>
-              <w:ind w:left="0"/>
-              <w:jc w:val="center"/>
-              <w:rPr>
-                <w:sz w:val="18"/>
-                <w:szCs w:val="18"/>
-              </w:rPr>
-            </w:pPr>
-          </w:p>
-        </w:tc>
-        <w:tc>
-          <w:tcPr>
-            <w:tcW w:w="4500" w:type="dxa"/>
-            <w:vAlign w:val="center"/>
-          </w:tcPr>
-          <w:p>
-            <w:pPr>
-              <w:pStyle w:val="BodyText"/>
-              <w:spacing w:before="60" w:after="60"/>
-              <w:ind w:left="0"/>
-              <w:rPr>
-                <w:sz w:val="18"/>
-                <w:szCs w:val="18"/>
-              </w:rPr>
-            </w:pPr>
-          </w:p>
-        </w:tc>
-        <w:tc>
-          <w:tcPr>
-            <w:tcW w:w="2790" w:type="dxa"/>
-          </w:tcPr>
-          <w:p>
-            <w:pPr>
-              <w:pStyle w:val="BodyText"/>
-              <w:spacing w:before="60" w:after="60"/>
-              <w:ind w:left="0"/>
-              <w:rPr>
-                <w:sz w:val="18"/>
-                <w:szCs w:val="18"/>
-              </w:rPr>
-            </w:pPr>
-          </w:p>
-        </w:tc>
-        <w:tc>
-          <w:tcPr>
-            <w:tcW w:w="900" w:type="dxa"/>
-          </w:tcPr>
-          <w:p>
-            <w:pPr>
-              <w:pStyle w:val="BodyText"/>
-              <w:spacing w:before="60" w:after="60"/>
-              <w:ind w:left="0"/>
-              <w:jc w:val="center"/>
-              <w:rPr>
-                <w:sz w:val="18"/>
-                <w:szCs w:val="18"/>
-              </w:rPr>
-            </w:pPr>
-          </w:p>
-        </w:tc>
-        <w:tc>
-          <w:tcPr>
-            <w:tcW w:w="990" w:type="dxa"/>
-          </w:tcPr>
-          <w:p>
-            <w:pPr>
-              <w:pStyle w:val="BodyText"/>
-              <w:spacing w:before="60" w:after="60"/>
-              <w:ind w:left="0"/>
-              <w:jc w:val="center"/>
-              <w:rPr>
-                <w:sz w:val="18"/>
-                <w:szCs w:val="18"/>
-              </w:rPr>
-            </w:pPr>
-          </w:p>
-        </w:tc>
-      </w:tr>
-      <w:tr>
-        <w:tc>
-          <w:tcPr>
-            <w:tcW w:w="540" w:type="dxa"/>
-          </w:tcPr>
-          <w:p>
-            <w:pPr>
-              <w:pStyle w:val="BodyText"/>
-              <w:spacing w:before="60" w:after="60"/>
-              <w:ind w:left="0"/>
-              <w:jc w:val="center"/>
-              <w:rPr>
-                <w:sz w:val="18"/>
-                <w:szCs w:val="18"/>
-              </w:rPr>
-            </w:pPr>
-          </w:p>
-        </w:tc>
-        <w:tc>
-          <w:tcPr>
-            <w:tcW w:w="4500" w:type="dxa"/>
-            <w:vAlign w:val="center"/>
-          </w:tcPr>
-          <w:p>
-            <w:pPr>
-              <w:pStyle w:val="BodyText"/>
-              <w:spacing w:before="60" w:after="60"/>
-              <w:ind w:left="0"/>
-              <w:rPr>
-                <w:sz w:val="18"/>
-                <w:szCs w:val="18"/>
-              </w:rPr>
-            </w:pPr>
-          </w:p>
-        </w:tc>
-        <w:tc>
-          <w:tcPr>
-            <w:tcW w:w="2790" w:type="dxa"/>
-          </w:tcPr>
-          <w:p>
-            <w:pPr>
-              <w:pStyle w:val="BodyText"/>
-              <w:spacing w:before="60" w:after="60"/>
-              <w:ind w:left="0"/>
-              <w:rPr>
-                <w:sz w:val="18"/>
-                <w:szCs w:val="18"/>
-              </w:rPr>
-            </w:pPr>
-          </w:p>
-        </w:tc>
-        <w:tc>
-          <w:tcPr>
-            <w:tcW w:w="900" w:type="dxa"/>
-          </w:tcPr>
-          <w:p>
-            <w:pPr>
-              <w:pStyle w:val="BodyText"/>
-              <w:spacing w:before="60" w:after="60"/>
-              <w:ind w:left="0"/>
-              <w:jc w:val="center"/>
-              <w:rPr>
-                <w:sz w:val="18"/>
-                <w:szCs w:val="18"/>
-              </w:rPr>
-            </w:pPr>
-          </w:p>
-        </w:tc>
-        <w:tc>
-          <w:tcPr>
-            <w:tcW w:w="990" w:type="dxa"/>
-          </w:tcPr>
-          <w:p>
-            <w:pPr>
-              <w:pStyle w:val="BodyText"/>
-              <w:spacing w:before="60" w:after="60"/>
-              <w:ind w:left="0"/>
-              <w:jc w:val="center"/>
-              <w:rPr>
-                <w:sz w:val="18"/>
-                <w:szCs w:val="18"/>
-              </w:rPr>
-            </w:pPr>
-          </w:p>
-        </w:tc>
-      </w:tr>
-      <w:tr>
-        <w:tc>
-          <w:tcPr>
-            <w:tcW w:w="540" w:type="dxa"/>
-          </w:tcPr>
-          <w:p>
-            <w:pPr>
-              <w:pStyle w:val="BodyText"/>
-              <w:spacing w:before="60" w:after="60"/>
-              <w:ind w:left="0"/>
-              <w:jc w:val="center"/>
-              <w:rPr>
-                <w:sz w:val="18"/>
-                <w:szCs w:val="18"/>
-              </w:rPr>
-            </w:pPr>
-          </w:p>
-        </w:tc>
-        <w:tc>
-          <w:tcPr>
-            <w:tcW w:w="4500" w:type="dxa"/>
-            <w:vAlign w:val="center"/>
-          </w:tcPr>
-          <w:p>
-            <w:pPr>
-              <w:pStyle w:val="BodyText"/>
-              <w:spacing w:before="60" w:after="60"/>
-              <w:ind w:left="0"/>
-              <w:rPr>
-                <w:sz w:val="18"/>
-                <w:szCs w:val="18"/>
-              </w:rPr>
-            </w:pPr>
-          </w:p>
-        </w:tc>
-        <w:tc>
-          <w:tcPr>
-            <w:tcW w:w="2790" w:type="dxa"/>
-          </w:tcPr>
-          <w:p>
-            <w:pPr>
-              <w:pStyle w:val="BodyText"/>
-              <w:spacing w:before="60" w:after="60"/>
-              <w:ind w:left="0"/>
-              <w:rPr>
-                <w:sz w:val="18"/>
-                <w:szCs w:val="18"/>
-              </w:rPr>
-            </w:pPr>
-          </w:p>
-        </w:tc>
-        <w:tc>
-          <w:tcPr>
-            <w:tcW w:w="900" w:type="dxa"/>
-          </w:tcPr>
-          <w:p>
-            <w:pPr>
-              <w:pStyle w:val="BodyText"/>
-              <w:spacing w:before="60" w:after="60"/>
-              <w:ind w:left="0"/>
-              <w:jc w:val="center"/>
-              <w:rPr>
-                <w:sz w:val="18"/>
-                <w:szCs w:val="18"/>
-              </w:rPr>
-            </w:pPr>
-          </w:p>
-        </w:tc>
-        <w:tc>
-          <w:tcPr>
-            <w:tcW w:w="990" w:type="dxa"/>
-          </w:tcPr>
-          <w:p>
-            <w:pPr>
-              <w:pStyle w:val="BodyText"/>
-              <w:spacing w:before="60" w:after="60"/>
-              <w:ind w:left="0"/>
-              <w:jc w:val="center"/>
-              <w:rPr>
-                <w:sz w:val="18"/>
-                <w:szCs w:val="18"/>
-              </w:rPr>
-            </w:pPr>
-          </w:p>
-        </w:tc>
-      </w:tr>
-      <w:tr>
-        <w:tc>
-          <w:tcPr>
-            <w:tcW w:w="540" w:type="dxa"/>
-          </w:tcPr>
-          <w:p>
-            <w:pPr>
-              <w:pStyle w:val="BodyText"/>
-              <w:spacing w:before="60" w:after="60"/>
-              <w:ind w:left="0"/>
-              <w:jc w:val="center"/>
-              <w:rPr>
-                <w:sz w:val="18"/>
-                <w:szCs w:val="18"/>
-              </w:rPr>
-            </w:pPr>
-          </w:p>
-        </w:tc>
-        <w:tc>
-          <w:tcPr>
-            <w:tcW w:w="4500" w:type="dxa"/>
-            <w:vAlign w:val="center"/>
-          </w:tcPr>
-          <w:p>
-            <w:pPr>
-              <w:pStyle w:val="BodyText"/>
-              <w:spacing w:before="60" w:after="60"/>
-              <w:ind w:left="0"/>
-              <w:rPr>
-                <w:sz w:val="18"/>
-                <w:szCs w:val="18"/>
-              </w:rPr>
-            </w:pPr>
-          </w:p>
-        </w:tc>
-        <w:tc>
-          <w:tcPr>
-            <w:tcW w:w="2790" w:type="dxa"/>
-          </w:tcPr>
-          <w:p>
-            <w:pPr>
-              <w:pStyle w:val="BodyText"/>
-              <w:spacing w:before="60" w:after="60"/>
-              <w:ind w:left="0"/>
-              <w:rPr>
-                <w:sz w:val="18"/>
-                <w:szCs w:val="18"/>
-              </w:rPr>
-            </w:pPr>
-          </w:p>
-        </w:tc>
-        <w:tc>
-          <w:tcPr>
-            <w:tcW w:w="900" w:type="dxa"/>
-          </w:tcPr>
-          <w:p>
-            <w:pPr>
-              <w:pStyle w:val="BodyText"/>
-              <w:spacing w:before="60" w:after="60"/>
-              <w:ind w:left="0"/>
-              <w:jc w:val="center"/>
-              <w:rPr>
-                <w:sz w:val="18"/>
-                <w:szCs w:val="18"/>
-              </w:rPr>
-            </w:pPr>
-          </w:p>
-        </w:tc>
-        <w:tc>
-          <w:tcPr>
-            <w:tcW w:w="990" w:type="dxa"/>
-          </w:tcPr>
-          <w:p>
-            <w:pPr>
-              <w:pStyle w:val="BodyText"/>
-              <w:spacing w:before="60" w:after="60"/>
-              <w:ind w:left="0"/>
-              <w:jc w:val="center"/>
-              <w:rPr>
-                <w:sz w:val="18"/>
-                <w:szCs w:val="18"/>
-              </w:rPr>
-            </w:pPr>
-          </w:p>
-        </w:tc>
-      </w:tr>
-      <w:tr>
-        <w:tc>
-          <w:tcPr>
-            <w:tcW w:w="540" w:type="dxa"/>
-          </w:tcPr>
-          <w:p>
-            <w:pPr>
-              <w:pStyle w:val="BodyText"/>
-              <w:spacing w:before="60" w:after="60"/>
-              <w:ind w:left="0"/>
-              <w:jc w:val="center"/>
-              <w:rPr>
-                <w:sz w:val="18"/>
-                <w:szCs w:val="18"/>
-              </w:rPr>
-            </w:pPr>
-          </w:p>
-        </w:tc>
-        <w:tc>
-          <w:tcPr>
-            <w:tcW w:w="4500" w:type="dxa"/>
-            <w:vAlign w:val="center"/>
-          </w:tcPr>
-          <w:p>
-            <w:pPr>
-              <w:pStyle w:val="BodyText"/>
-              <w:spacing w:before="60" w:after="60"/>
-              <w:ind w:left="0"/>
-              <w:rPr>
-                <w:sz w:val="18"/>
-                <w:szCs w:val="18"/>
-              </w:rPr>
-            </w:pPr>
-          </w:p>
-        </w:tc>
-        <w:tc>
-          <w:tcPr>
-            <w:tcW w:w="2790" w:type="dxa"/>
-          </w:tcPr>
-          <w:p>
-            <w:pPr>
-              <w:pStyle w:val="BodyText"/>
-              <w:spacing w:before="60" w:after="60"/>
-              <w:ind w:left="0"/>
-              <w:rPr>
-                <w:sz w:val="18"/>
-                <w:szCs w:val="18"/>
-              </w:rPr>
-            </w:pPr>
-          </w:p>
-        </w:tc>
-        <w:tc>
-          <w:tcPr>
-            <w:tcW w:w="900" w:type="dxa"/>
-          </w:tcPr>
-          <w:p>
-            <w:pPr>
-              <w:pStyle w:val="BodyText"/>
-              <w:spacing w:before="60" w:after="60"/>
-              <w:ind w:left="0"/>
-              <w:jc w:val="center"/>
-              <w:rPr>
-                <w:sz w:val="18"/>
-                <w:szCs w:val="18"/>
-              </w:rPr>
-            </w:pPr>
-          </w:p>
-        </w:tc>
-        <w:tc>
-          <w:tcPr>
-            <w:tcW w:w="990" w:type="dxa"/>
-          </w:tcPr>
-          <w:p>
-            <w:pPr>
-              <w:pStyle w:val="BodyText"/>
-              <w:spacing w:before="60" w:after="60"/>
-              <w:ind w:left="0"/>
-              <w:jc w:val="center"/>
-              <w:rPr>
-                <w:sz w:val="18"/>
-                <w:szCs w:val="18"/>
-              </w:rPr>
-            </w:pPr>
-          </w:p>
-        </w:tc>
-      </w:tr>
-      <w:tr>
-        <w:tc>
-          <w:tcPr>
-            <w:tcW w:w="540" w:type="dxa"/>
-          </w:tcPr>
-          <w:p>
-            <w:pPr>
-              <w:pStyle w:val="BodyText"/>
-              <w:spacing w:before="60" w:after="60"/>
-              <w:ind w:left="0"/>
-              <w:jc w:val="center"/>
-              <w:rPr>
-                <w:sz w:val="18"/>
-                <w:szCs w:val="18"/>
-              </w:rPr>
-            </w:pPr>
-          </w:p>
-        </w:tc>
-        <w:tc>
-          <w:tcPr>
-            <w:tcW w:w="4500" w:type="dxa"/>
-            <w:vAlign w:val="center"/>
-          </w:tcPr>
-          <w:p>
-            <w:pPr>
-              <w:pStyle w:val="BodyText"/>
-              <w:spacing w:before="60" w:after="60"/>
-              <w:ind w:left="0"/>
-              <w:rPr>
-                <w:sz w:val="18"/>
-                <w:szCs w:val="18"/>
-              </w:rPr>
-            </w:pPr>
-          </w:p>
-        </w:tc>
-        <w:tc>
-          <w:tcPr>
-            <w:tcW w:w="2790" w:type="dxa"/>
-          </w:tcPr>
-          <w:p>
-            <w:pPr>
-              <w:pStyle w:val="BodyText"/>
-              <w:spacing w:before="60" w:after="60"/>
-              <w:ind w:left="0"/>
-              <w:rPr>
-                <w:sz w:val="18"/>
-                <w:szCs w:val="18"/>
-              </w:rPr>
-            </w:pPr>
-          </w:p>
-        </w:tc>
-        <w:tc>
-          <w:tcPr>
-            <w:tcW w:w="900" w:type="dxa"/>
-          </w:tcPr>
-          <w:p>
-            <w:pPr>
-              <w:pStyle w:val="BodyText"/>
-              <w:spacing w:before="60" w:after="60"/>
-              <w:ind w:left="0"/>
-              <w:jc w:val="center"/>
-              <w:rPr>
-                <w:sz w:val="18"/>
-                <w:szCs w:val="18"/>
-              </w:rPr>
-            </w:pPr>
-          </w:p>
-        </w:tc>
-        <w:tc>
-          <w:tcPr>
-            <w:tcW w:w="990" w:type="dxa"/>
-          </w:tcPr>
-          <w:p>
-            <w:pPr>
-              <w:pStyle w:val="BodyText"/>
-              <w:spacing w:before="60" w:after="60"/>
-              <w:ind w:left="0"/>
-              <w:jc w:val="center"/>
-              <w:rPr>
-                <w:sz w:val="18"/>
-                <w:szCs w:val="18"/>
-              </w:rPr>
-            </w:pPr>
-          </w:p>
-        </w:tc>
-      </w:tr>
-      <w:tr>
-        <w:tc>
-          <w:tcPr>
-            <w:tcW w:w="540" w:type="dxa"/>
-          </w:tcPr>
-          <w:p>
-            <w:pPr>
-              <w:pStyle w:val="BodyText"/>
-              <w:spacing w:before="60" w:after="60"/>
-              <w:ind w:left="0"/>
-              <w:jc w:val="center"/>
-              <w:rPr>
-                <w:sz w:val="18"/>
-                <w:szCs w:val="18"/>
-              </w:rPr>
-            </w:pPr>
-          </w:p>
-        </w:tc>
-        <w:tc>
-          <w:tcPr>
-            <w:tcW w:w="4500" w:type="dxa"/>
-            <w:vAlign w:val="center"/>
-          </w:tcPr>
-          <w:p>
-            <w:pPr>
-              <w:pStyle w:val="BodyText"/>
-              <w:spacing w:before="60" w:after="60"/>
-              <w:ind w:left="0"/>
-              <w:rPr>
-                <w:sz w:val="18"/>
-                <w:szCs w:val="18"/>
-              </w:rPr>
-            </w:pPr>
-          </w:p>
-        </w:tc>
-        <w:tc>
-          <w:tcPr>
-            <w:tcW w:w="2790" w:type="dxa"/>
-          </w:tcPr>
-          <w:p>
-            <w:pPr>
-              <w:pStyle w:val="BodyText"/>
-              <w:spacing w:before="60" w:after="60"/>
-              <w:ind w:left="0"/>
-              <w:rPr>
-                <w:sz w:val="18"/>
-                <w:szCs w:val="18"/>
-              </w:rPr>
-            </w:pPr>
-          </w:p>
-        </w:tc>
-        <w:tc>
-          <w:tcPr>
-            <w:tcW w:w="900" w:type="dxa"/>
-          </w:tcPr>
-          <w:p>
-            <w:pPr>
-              <w:pStyle w:val="BodyText"/>
-              <w:spacing w:before="60" w:after="60"/>
-              <w:ind w:left="0"/>
-              <w:jc w:val="center"/>
-              <w:rPr>
-                <w:sz w:val="18"/>
-                <w:szCs w:val="18"/>
-              </w:rPr>
-            </w:pPr>
-          </w:p>
-        </w:tc>
-        <w:tc>
-          <w:tcPr>
-            <w:tcW w:w="990" w:type="dxa"/>
-          </w:tcPr>
-          <w:p>
-            <w:pPr>
-              <w:pStyle w:val="BodyText"/>
-              <w:spacing w:before="60" w:after="60"/>
-              <w:ind w:left="0"/>
-              <w:jc w:val="center"/>
-              <w:rPr>
-                <w:sz w:val="18"/>
-                <w:szCs w:val="18"/>
-              </w:rPr>
-            </w:pPr>
-          </w:p>
-        </w:tc>
-      </w:tr>
-      <w:tr>
-        <w:tc>
-          <w:tcPr>
-            <w:tcW w:w="540" w:type="dxa"/>
-          </w:tcPr>
-          <w:p>
-            <w:pPr>
-              <w:pStyle w:val="BodyText"/>
-              <w:spacing w:before="60" w:after="60"/>
-              <w:ind w:left="0"/>
-              <w:jc w:val="center"/>
-              <w:rPr>
-                <w:sz w:val="18"/>
-                <w:szCs w:val="18"/>
-              </w:rPr>
-            </w:pPr>
-          </w:p>
-        </w:tc>
-        <w:tc>
-          <w:tcPr>
-            <w:tcW w:w="4500" w:type="dxa"/>
-            <w:vAlign w:val="center"/>
-          </w:tcPr>
-          <w:p>
-            <w:pPr>
-              <w:pStyle w:val="BodyText"/>
-              <w:spacing w:before="60" w:after="60"/>
-              <w:ind w:left="0"/>
-              <w:rPr>
-                <w:sz w:val="18"/>
-                <w:szCs w:val="18"/>
-              </w:rPr>
-            </w:pPr>
-          </w:p>
-        </w:tc>
-        <w:tc>
-          <w:tcPr>
-            <w:tcW w:w="2790" w:type="dxa"/>
-          </w:tcPr>
-          <w:p>
-            <w:pPr>
-              <w:pStyle w:val="BodyText"/>
-              <w:spacing w:before="60" w:after="60"/>
-              <w:ind w:left="0"/>
-              <w:rPr>
-                <w:sz w:val="18"/>
-                <w:szCs w:val="18"/>
-              </w:rPr>
-            </w:pPr>
-          </w:p>
-        </w:tc>
-        <w:tc>
-          <w:tcPr>
-            <w:tcW w:w="900" w:type="dxa"/>
-          </w:tcPr>
-          <w:p>
-            <w:pPr>
-              <w:pStyle w:val="BodyText"/>
-              <w:spacing w:before="60" w:after="60"/>
-              <w:ind w:left="0"/>
-              <w:jc w:val="center"/>
-              <w:rPr>
-                <w:sz w:val="18"/>
-                <w:szCs w:val="18"/>
-              </w:rPr>
-            </w:pPr>
-          </w:p>
-        </w:tc>
-        <w:tc>
-          <w:tcPr>
-            <w:tcW w:w="990" w:type="dxa"/>
-          </w:tcPr>
-          <w:p>
-            <w:pPr>
-              <w:pStyle w:val="BodyText"/>
-              <w:spacing w:before="60" w:after="60"/>
-              <w:ind w:left="0"/>
-              <w:jc w:val="center"/>
-              <w:rPr>
-                <w:sz w:val="18"/>
-                <w:szCs w:val="18"/>
-              </w:rPr>
-            </w:pPr>
-          </w:p>
-        </w:tc>
-      </w:tr>
-      <w:tr>
-        <w:tc>
-          <w:tcPr>
-            <w:tcW w:w="540" w:type="dxa"/>
-          </w:tcPr>
-          <w:p>
-            <w:pPr>
-              <w:pStyle w:val="BodyText"/>
-              <w:spacing w:before="60" w:after="60"/>
-              <w:ind w:left="0"/>
-              <w:jc w:val="center"/>
-              <w:rPr>
-                <w:sz w:val="18"/>
-                <w:szCs w:val="18"/>
-              </w:rPr>
-            </w:pPr>
-          </w:p>
-        </w:tc>
-        <w:tc>
-          <w:tcPr>
-            <w:tcW w:w="4500" w:type="dxa"/>
-            <w:vAlign w:val="center"/>
-          </w:tcPr>
-          <w:p>
-            <w:pPr>
-              <w:pStyle w:val="BodyText"/>
-              <w:spacing w:before="60" w:after="60"/>
-              <w:ind w:left="0"/>
-              <w:rPr>
-                <w:sz w:val="18"/>
-                <w:szCs w:val="18"/>
-              </w:rPr>
-            </w:pPr>
-          </w:p>
-        </w:tc>
-        <w:tc>
-          <w:tcPr>
-            <w:tcW w:w="2790" w:type="dxa"/>
-          </w:tcPr>
-          <w:p>
-            <w:pPr>
-              <w:pStyle w:val="BodyText"/>
-              <w:spacing w:before="60" w:after="60"/>
-              <w:ind w:left="0"/>
-              <w:rPr>
-                <w:sz w:val="18"/>
-                <w:szCs w:val="18"/>
-              </w:rPr>
-            </w:pPr>
-          </w:p>
-        </w:tc>
-        <w:tc>
-          <w:tcPr>
-            <w:tcW w:w="900" w:type="dxa"/>
-          </w:tcPr>
-          <w:p>
-            <w:pPr>
-              <w:pStyle w:val="BodyText"/>
-              <w:spacing w:before="60" w:after="60"/>
-              <w:ind w:left="0"/>
-              <w:jc w:val="center"/>
-              <w:rPr>
-                <w:sz w:val="18"/>
-                <w:szCs w:val="18"/>
-              </w:rPr>
-            </w:pPr>
-          </w:p>
-        </w:tc>
-        <w:tc>
-          <w:tcPr>
-            <w:tcW w:w="990" w:type="dxa"/>
-          </w:tcPr>
-          <w:p>
-            <w:pPr>
-              <w:pStyle w:val="BodyText"/>
-              <w:spacing w:before="60" w:after="60"/>
-              <w:ind w:left="0"/>
-              <w:jc w:val="center"/>
-              <w:rPr>
-                <w:sz w:val="18"/>
-                <w:szCs w:val="18"/>
-              </w:rPr>
-            </w:pPr>
-          </w:p>
-        </w:tc>
-      </w:tr>
-      <w:tr>
-        <w:tc>
-          <w:tcPr>
-            <w:tcW w:w="540" w:type="dxa"/>
-          </w:tcPr>
-          <w:p>
-            <w:pPr>
-              <w:pStyle w:val="BodyText"/>
-              <w:spacing w:before="60" w:after="60"/>
-              <w:ind w:left="0"/>
-              <w:jc w:val="center"/>
-              <w:rPr>
-                <w:sz w:val="18"/>
-                <w:szCs w:val="18"/>
-              </w:rPr>
-            </w:pPr>
-          </w:p>
-        </w:tc>
-        <w:tc>
-          <w:tcPr>
-            <w:tcW w:w="4500" w:type="dxa"/>
-            <w:vAlign w:val="center"/>
-          </w:tcPr>
-          <w:p>
-            <w:pPr>
-              <w:pStyle w:val="BodyText"/>
-              <w:spacing w:before="60" w:after="60"/>
-              <w:ind w:left="0"/>
-              <w:rPr>
-                <w:sz w:val="18"/>
-                <w:szCs w:val="18"/>
-              </w:rPr>
-            </w:pPr>
-          </w:p>
-        </w:tc>
-        <w:tc>
-          <w:tcPr>
-            <w:tcW w:w="2790" w:type="dxa"/>
-          </w:tcPr>
-          <w:p>
-            <w:pPr>
-              <w:pStyle w:val="BodyText"/>
-              <w:spacing w:before="60" w:after="60"/>
-              <w:ind w:left="0"/>
-              <w:rPr>
-                <w:sz w:val="18"/>
-                <w:szCs w:val="18"/>
-              </w:rPr>
-            </w:pPr>
-          </w:p>
-        </w:tc>
-        <w:tc>
-          <w:tcPr>
-            <w:tcW w:w="900" w:type="dxa"/>
-          </w:tcPr>
-          <w:p>
-            <w:pPr>
-              <w:pStyle w:val="BodyText"/>
-              <w:spacing w:before="60" w:after="60"/>
-              <w:ind w:left="0"/>
-              <w:jc w:val="center"/>
-              <w:rPr>
-                <w:sz w:val="18"/>
-                <w:szCs w:val="18"/>
-              </w:rPr>
-            </w:pPr>
-          </w:p>
-        </w:tc>
-        <w:tc>
-          <w:tcPr>
-            <w:tcW w:w="990" w:type="dxa"/>
-          </w:tcPr>
-          <w:p>
-            <w:pPr>
-              <w:pStyle w:val="BodyText"/>
-              <w:spacing w:before="60" w:after="60"/>
-              <w:ind w:left="0"/>
-              <w:jc w:val="center"/>
-              <w:rPr>
-                <w:sz w:val="18"/>
-                <w:szCs w:val="18"/>
-              </w:rPr>
-            </w:pPr>
+            <w:r>
+              <w:rPr>
+                <w:sz w:val="18"/>
+                <w:szCs w:val="18"/>
+              </w:rPr>
+              <w:t>3/2/2015</w:t>
+            </w:r>
           </w:p>
         </w:tc>
       </w:tr>
@@ -4611,6 +4161,8 @@
         <w:pStyle w:val="BodyText"/>
         <w:ind w:left="0"/>
       </w:pPr>
+      <w:bookmarkStart w:id="5" w:name="_GoBack"/>
+      <w:bookmarkEnd w:id="5"/>
     </w:p>
     <w:p>
       <w:pPr>
@@ -5137,7 +4689,7 @@
               <w:rFonts w:ascii="Arial" w:hAnsi="Arial"/>
               <w:noProof/>
             </w:rPr>
-            <w:t>1</w:t>
+            <w:t>3</w:t>
           </w:r>
           <w:r>
             <w:rPr>

</xml_diff>